<commit_message>
Imagini + tabela cu deschieri corespunzatoare
</commit_message>
<xml_diff>
--- a/Lucru Individual 3.docx
+++ b/Lucru Individual 3.docx
@@ -3005,6 +3005,10 @@
         </mc:AlternateContent>
       </w:r>
       <w:r>
+        <w:rPr>
+          <w:noProof/>
+          <w:lang w:val="ru-RU"/>
+        </w:rPr>
         <w:drawing>
           <wp:anchor distT="0" distB="0" distL="114300" distR="114300" simplePos="0" relativeHeight="251658240" behindDoc="0" locked="0" layoutInCell="1" allowOverlap="1" wp14:anchorId="7ECEF848" wp14:editId="6517F0F8">
             <wp:simplePos x="0" y="0"/>
@@ -5018,127 +5022,13 @@
       </w:r>
       <w:proofErr w:type="spellEnd"/>
       <w:r>
-        <w:t xml:space="preserve"> public – </w:t>
-      </w:r>
-      <w:proofErr w:type="spellStart"/>
-      <w:r>
-        <w:t>bazat</w:t>
-      </w:r>
-      <w:proofErr w:type="spellEnd"/>
-      <w:r>
-        <w:t xml:space="preserve"> </w:t>
-      </w:r>
-      <w:proofErr w:type="spellStart"/>
-      <w:r>
-        <w:t>pe</w:t>
-      </w:r>
-      <w:proofErr w:type="spellEnd"/>
-      <w:r>
-        <w:t xml:space="preserve"> </w:t>
-      </w:r>
-      <w:proofErr w:type="spellStart"/>
-      <w:r>
-        <w:t>investițiile</w:t>
-      </w:r>
-      <w:proofErr w:type="spellEnd"/>
-      <w:r>
-        <w:t xml:space="preserve"> </w:t>
-      </w:r>
-      <w:proofErr w:type="spellStart"/>
-      <w:r>
-        <w:t>unei</w:t>
-      </w:r>
-      <w:proofErr w:type="spellEnd"/>
-      <w:r>
-        <w:t xml:space="preserve"> </w:t>
-      </w:r>
-      <w:proofErr w:type="spellStart"/>
-      <w:r>
-        <w:t>companii</w:t>
-      </w:r>
-      <w:proofErr w:type="spellEnd"/>
-      <w:r>
-        <w:t xml:space="preserve"> </w:t>
-      </w:r>
-      <w:proofErr w:type="spellStart"/>
-      <w:r>
-        <w:t>mari</w:t>
-      </w:r>
-      <w:proofErr w:type="spellEnd"/>
-      <w:r>
-        <w:t xml:space="preserve"> de software </w:t>
-      </w:r>
-      <w:proofErr w:type="spellStart"/>
-      <w:r>
-        <w:t>și</w:t>
-      </w:r>
-      <w:proofErr w:type="spellEnd"/>
-      <w:r>
-        <w:t xml:space="preserve"> </w:t>
-      </w:r>
-      <w:proofErr w:type="spellStart"/>
-      <w:r>
-        <w:t>destinat</w:t>
-      </w:r>
-      <w:proofErr w:type="spellEnd"/>
-      <w:r>
-        <w:t xml:space="preserve"> </w:t>
-      </w:r>
-      <w:proofErr w:type="spellStart"/>
-      <w:r>
-        <w:t>consumatorilor</w:t>
-      </w:r>
-      <w:proofErr w:type="spellEnd"/>
-      <w:r>
-        <w:t xml:space="preserve"> </w:t>
-      </w:r>
-      <w:proofErr w:type="spellStart"/>
-      <w:r>
-        <w:t>globali</w:t>
-      </w:r>
-      <w:proofErr w:type="spellEnd"/>
-      <w:r>
-        <w:t xml:space="preserve"> </w:t>
-      </w:r>
-      <w:proofErr w:type="spellStart"/>
-      <w:r>
-        <w:t>indiferent</w:t>
-      </w:r>
-      <w:proofErr w:type="spellEnd"/>
-      <w:r>
-        <w:t xml:space="preserve"> de </w:t>
-      </w:r>
-      <w:proofErr w:type="spellStart"/>
-      <w:r>
-        <w:t>dimensiune</w:t>
-      </w:r>
-      <w:proofErr w:type="spellEnd"/>
-      <w:r>
-        <w:t xml:space="preserve"> </w:t>
-      </w:r>
-      <w:proofErr w:type="spellStart"/>
-      <w:r>
-        <w:t>și</w:t>
-      </w:r>
-      <w:proofErr w:type="spellEnd"/>
-      <w:r>
-        <w:t xml:space="preserve"> </w:t>
-      </w:r>
-      <w:proofErr w:type="spellStart"/>
-      <w:r>
-        <w:t>domeniu</w:t>
-      </w:r>
-      <w:proofErr w:type="spellEnd"/>
-      <w:r>
-        <w:t xml:space="preserve"> de </w:t>
-      </w:r>
-      <w:proofErr w:type="spellStart"/>
-      <w:r>
-        <w:t>activitate</w:t>
-      </w:r>
-      <w:proofErr w:type="spellEnd"/>
-      <w:r>
-        <w:t xml:space="preserve">; </w:t>
+        <w:t xml:space="preserve"> public</w:t>
+      </w:r>
+      <w:r>
+        <w:t>;</w:t>
+      </w:r>
+      <w:r>
+        <w:t xml:space="preserve"> </w:t>
       </w:r>
     </w:p>
     <w:p>
@@ -5159,143 +5049,7 @@
       </w:r>
       <w:proofErr w:type="spellEnd"/>
       <w:r>
-        <w:t xml:space="preserve"> </w:t>
-      </w:r>
-      <w:proofErr w:type="spellStart"/>
-      <w:r>
-        <w:t>privat</w:t>
-      </w:r>
-      <w:proofErr w:type="spellEnd"/>
-      <w:r>
-        <w:t xml:space="preserve"> – </w:t>
-      </w:r>
-      <w:proofErr w:type="spellStart"/>
-      <w:r>
-        <w:t>bazat</w:t>
-      </w:r>
-      <w:proofErr w:type="spellEnd"/>
-      <w:r>
-        <w:t xml:space="preserve"> </w:t>
-      </w:r>
-      <w:proofErr w:type="spellStart"/>
-      <w:r>
-        <w:t>pe</w:t>
-      </w:r>
-      <w:proofErr w:type="spellEnd"/>
-      <w:r>
-        <w:t xml:space="preserve"> </w:t>
-      </w:r>
-      <w:proofErr w:type="spellStart"/>
-      <w:r>
-        <w:t>investițiile</w:t>
-      </w:r>
-      <w:proofErr w:type="spellEnd"/>
-      <w:r>
-        <w:t xml:space="preserve"> </w:t>
-      </w:r>
-      <w:proofErr w:type="spellStart"/>
-      <w:r>
-        <w:t>unei</w:t>
-      </w:r>
-      <w:proofErr w:type="spellEnd"/>
-      <w:r>
-        <w:t xml:space="preserve"> </w:t>
-      </w:r>
-      <w:proofErr w:type="spellStart"/>
-      <w:r>
-        <w:t>companii</w:t>
-      </w:r>
-      <w:proofErr w:type="spellEnd"/>
-      <w:r>
-        <w:t xml:space="preserve"> </w:t>
-      </w:r>
-      <w:proofErr w:type="spellStart"/>
-      <w:r>
-        <w:t>sau</w:t>
-      </w:r>
-      <w:proofErr w:type="spellEnd"/>
-      <w:r>
-        <w:t xml:space="preserve"> </w:t>
-      </w:r>
-      <w:proofErr w:type="spellStart"/>
-      <w:r>
-        <w:t>unui</w:t>
-      </w:r>
-      <w:proofErr w:type="spellEnd"/>
-      <w:r>
-        <w:t xml:space="preserve"> </w:t>
-      </w:r>
-      <w:proofErr w:type="spellStart"/>
-      <w:r>
-        <w:t>conglomerat</w:t>
-      </w:r>
-      <w:proofErr w:type="spellEnd"/>
-      <w:r>
-        <w:t xml:space="preserve"> de </w:t>
-      </w:r>
-      <w:proofErr w:type="spellStart"/>
-      <w:r>
-        <w:t>companii</w:t>
-      </w:r>
-      <w:proofErr w:type="spellEnd"/>
-      <w:r>
-        <w:t xml:space="preserve"> </w:t>
-      </w:r>
-      <w:proofErr w:type="spellStart"/>
-      <w:r>
-        <w:t>verticalizate</w:t>
-      </w:r>
-      <w:proofErr w:type="spellEnd"/>
-      <w:r>
-        <w:t xml:space="preserve">, </w:t>
-      </w:r>
-      <w:proofErr w:type="spellStart"/>
-      <w:r>
-        <w:t>destinat</w:t>
-      </w:r>
-      <w:proofErr w:type="spellEnd"/>
-      <w:r>
-        <w:t xml:space="preserve"> </w:t>
-      </w:r>
-      <w:proofErr w:type="spellStart"/>
-      <w:r>
-        <w:t>în</w:t>
-      </w:r>
-      <w:proofErr w:type="spellEnd"/>
-      <w:r>
-        <w:t xml:space="preserve"> mare parte </w:t>
-      </w:r>
-      <w:proofErr w:type="spellStart"/>
-      <w:r>
-        <w:t>exclusiv</w:t>
-      </w:r>
-      <w:proofErr w:type="spellEnd"/>
-      <w:r>
-        <w:t xml:space="preserve"> </w:t>
-      </w:r>
-      <w:proofErr w:type="spellStart"/>
-      <w:r>
-        <w:t>consumatorilor</w:t>
-      </w:r>
-      <w:proofErr w:type="spellEnd"/>
-      <w:r>
-        <w:t xml:space="preserve"> din </w:t>
-      </w:r>
-      <w:proofErr w:type="spellStart"/>
-      <w:r>
-        <w:t>interiorul</w:t>
-      </w:r>
-      <w:proofErr w:type="spellEnd"/>
-      <w:r>
-        <w:t xml:space="preserve"> </w:t>
-      </w:r>
-      <w:proofErr w:type="spellStart"/>
-      <w:r>
-        <w:t>companiei</w:t>
-      </w:r>
-      <w:proofErr w:type="spellEnd"/>
-      <w:r>
-        <w:t xml:space="preserve">; </w:t>
+        <w:t>;</w:t>
       </w:r>
     </w:p>
     <w:p>
@@ -5324,304 +5078,6 @@
       </w:r>
       <w:proofErr w:type="spellEnd"/>
       <w:r>
-        <w:t xml:space="preserve"> – </w:t>
-      </w:r>
-      <w:proofErr w:type="spellStart"/>
-      <w:r>
-        <w:t>bazat</w:t>
-      </w:r>
-      <w:proofErr w:type="spellEnd"/>
-      <w:r>
-        <w:t xml:space="preserve"> </w:t>
-      </w:r>
-      <w:proofErr w:type="spellStart"/>
-      <w:r>
-        <w:t>pe</w:t>
-      </w:r>
-      <w:proofErr w:type="spellEnd"/>
-      <w:r>
-        <w:t xml:space="preserve"> </w:t>
-      </w:r>
-      <w:proofErr w:type="spellStart"/>
-      <w:r>
-        <w:t>folosirea</w:t>
-      </w:r>
-      <w:proofErr w:type="spellEnd"/>
-      <w:r>
-        <w:t xml:space="preserve"> </w:t>
-      </w:r>
-      <w:proofErr w:type="spellStart"/>
-      <w:r>
-        <w:t>unor</w:t>
-      </w:r>
-      <w:proofErr w:type="spellEnd"/>
-      <w:r>
-        <w:t xml:space="preserve"> </w:t>
-      </w:r>
-      <w:proofErr w:type="spellStart"/>
-      <w:r>
-        <w:t>servicii</w:t>
-      </w:r>
-      <w:proofErr w:type="spellEnd"/>
-      <w:r>
-        <w:t xml:space="preserve"> </w:t>
-      </w:r>
-      <w:proofErr w:type="spellStart"/>
-      <w:r>
-        <w:t>oferite</w:t>
-      </w:r>
-      <w:proofErr w:type="spellEnd"/>
-      <w:r>
-        <w:t xml:space="preserve"> de cloud-</w:t>
-      </w:r>
-      <w:proofErr w:type="spellStart"/>
-      <w:r>
-        <w:t>ul</w:t>
-      </w:r>
-      <w:proofErr w:type="spellEnd"/>
-      <w:r>
-        <w:t xml:space="preserve"> public </w:t>
-      </w:r>
-      <w:proofErr w:type="spellStart"/>
-      <w:r>
-        <w:t>interconectate</w:t>
-      </w:r>
-      <w:proofErr w:type="spellEnd"/>
-      <w:r>
-        <w:t xml:space="preserve"> cu </w:t>
-      </w:r>
-      <w:proofErr w:type="spellStart"/>
-      <w:r>
-        <w:t>entități</w:t>
-      </w:r>
-      <w:proofErr w:type="spellEnd"/>
-      <w:r>
-        <w:t xml:space="preserve"> </w:t>
-      </w:r>
-      <w:proofErr w:type="spellStart"/>
-      <w:r>
-        <w:t>informaționale</w:t>
-      </w:r>
-      <w:proofErr w:type="spellEnd"/>
-      <w:r>
-        <w:t xml:space="preserve"> interne, </w:t>
-      </w:r>
-      <w:proofErr w:type="spellStart"/>
-      <w:r>
-        <w:t>destinat</w:t>
-      </w:r>
-      <w:proofErr w:type="spellEnd"/>
-      <w:r>
-        <w:t xml:space="preserve"> </w:t>
-      </w:r>
-      <w:proofErr w:type="spellStart"/>
-      <w:r>
-        <w:t>în</w:t>
-      </w:r>
-      <w:proofErr w:type="spellEnd"/>
-      <w:r>
-        <w:t xml:space="preserve"> mare parte </w:t>
-      </w:r>
-      <w:proofErr w:type="spellStart"/>
-      <w:r>
-        <w:t>companiilor</w:t>
-      </w:r>
-      <w:proofErr w:type="spellEnd"/>
-      <w:r>
-        <w:t xml:space="preserve"> de </w:t>
-      </w:r>
-      <w:proofErr w:type="spellStart"/>
-      <w:r>
-        <w:t>dimensiuni</w:t>
-      </w:r>
-      <w:proofErr w:type="spellEnd"/>
-      <w:r>
-        <w:t xml:space="preserve"> </w:t>
-      </w:r>
-      <w:proofErr w:type="spellStart"/>
-      <w:r>
-        <w:t>foarte</w:t>
-      </w:r>
-      <w:proofErr w:type="spellEnd"/>
-      <w:r>
-        <w:t xml:space="preserve"> </w:t>
-      </w:r>
-      <w:proofErr w:type="spellStart"/>
-      <w:proofErr w:type="gramStart"/>
-      <w:r>
-        <w:t>mari</w:t>
-      </w:r>
-      <w:proofErr w:type="spellEnd"/>
-      <w:proofErr w:type="gramEnd"/>
-      <w:r>
-        <w:t xml:space="preserve"> </w:t>
-      </w:r>
-      <w:proofErr w:type="spellStart"/>
-      <w:r>
-        <w:t>și</w:t>
-      </w:r>
-      <w:proofErr w:type="spellEnd"/>
-      <w:r>
-        <w:t xml:space="preserve"> </w:t>
-      </w:r>
-      <w:proofErr w:type="spellStart"/>
-      <w:r>
-        <w:t>vizează</w:t>
-      </w:r>
-      <w:proofErr w:type="spellEnd"/>
-      <w:r>
-        <w:t xml:space="preserve"> </w:t>
-      </w:r>
-      <w:proofErr w:type="spellStart"/>
-      <w:r>
-        <w:t>extinderea</w:t>
-      </w:r>
-      <w:proofErr w:type="spellEnd"/>
-      <w:r>
-        <w:t xml:space="preserve"> </w:t>
-      </w:r>
-      <w:proofErr w:type="spellStart"/>
-      <w:r>
-        <w:t>anumitor</w:t>
-      </w:r>
-      <w:proofErr w:type="spellEnd"/>
-      <w:r>
-        <w:t xml:space="preserve"> </w:t>
-      </w:r>
-      <w:proofErr w:type="spellStart"/>
-      <w:r>
-        <w:t>capacități</w:t>
-      </w:r>
-      <w:proofErr w:type="spellEnd"/>
-      <w:r>
-        <w:t xml:space="preserve"> de </w:t>
-      </w:r>
-      <w:proofErr w:type="spellStart"/>
-      <w:r>
-        <w:t>procesare</w:t>
-      </w:r>
-      <w:proofErr w:type="spellEnd"/>
-      <w:r>
-        <w:t xml:space="preserve"> </w:t>
-      </w:r>
-      <w:proofErr w:type="spellStart"/>
-      <w:r>
-        <w:t>internă</w:t>
-      </w:r>
-      <w:proofErr w:type="spellEnd"/>
-      <w:r>
-        <w:t xml:space="preserve"> </w:t>
-      </w:r>
-      <w:proofErr w:type="spellStart"/>
-      <w:r>
-        <w:t>în</w:t>
-      </w:r>
-      <w:proofErr w:type="spellEnd"/>
-      <w:r>
-        <w:t xml:space="preserve"> </w:t>
-      </w:r>
-      <w:proofErr w:type="spellStart"/>
-      <w:r>
-        <w:t>scopul</w:t>
-      </w:r>
-      <w:proofErr w:type="spellEnd"/>
-      <w:r>
-        <w:t xml:space="preserve"> </w:t>
-      </w:r>
-      <w:proofErr w:type="spellStart"/>
-      <w:r>
-        <w:t>deservicii</w:t>
-      </w:r>
-      <w:proofErr w:type="spellEnd"/>
-      <w:r>
-        <w:t xml:space="preserve"> </w:t>
-      </w:r>
-      <w:proofErr w:type="spellStart"/>
-      <w:r>
-        <w:t>consumatorilor</w:t>
-      </w:r>
-      <w:proofErr w:type="spellEnd"/>
-      <w:r>
-        <w:t xml:space="preserve"> din </w:t>
-      </w:r>
-      <w:proofErr w:type="spellStart"/>
-      <w:r>
-        <w:t>interiorul</w:t>
-      </w:r>
-      <w:proofErr w:type="spellEnd"/>
-      <w:r>
-        <w:t xml:space="preserve"> </w:t>
-      </w:r>
-      <w:proofErr w:type="spellStart"/>
-      <w:r>
-        <w:t>companiei</w:t>
-      </w:r>
-      <w:proofErr w:type="spellEnd"/>
-      <w:r>
-        <w:t xml:space="preserve">. </w:t>
-      </w:r>
-      <w:proofErr w:type="spellStart"/>
-      <w:r>
-        <w:t>Hibrid</w:t>
-      </w:r>
-      <w:proofErr w:type="spellEnd"/>
-      <w:r>
-        <w:t xml:space="preserve"> </w:t>
-      </w:r>
-      <w:proofErr w:type="spellStart"/>
-      <w:r>
-        <w:t>Comunita</w:t>
-      </w:r>
-      <w:proofErr w:type="spellEnd"/>
-      <w:r>
-        <w:t xml:space="preserve"> </w:t>
-      </w:r>
-      <w:proofErr w:type="spellStart"/>
-      <w:r>
-        <w:t>te</w:t>
-      </w:r>
-      <w:proofErr w:type="spellEnd"/>
-      <w:r>
-        <w:t xml:space="preserve"> </w:t>
-      </w:r>
-      <w:proofErr w:type="spellStart"/>
-      <w:r>
-        <w:t>Privat</w:t>
-      </w:r>
-      <w:proofErr w:type="spellEnd"/>
-      <w:r>
-        <w:t xml:space="preserve"> </w:t>
-      </w:r>
-      <w:proofErr w:type="spellStart"/>
-      <w:r>
-        <w:t>Publi</w:t>
-      </w:r>
-      <w:proofErr w:type="spellEnd"/>
-      <w:r>
-        <w:t xml:space="preserve"> c </w:t>
-      </w:r>
-      <w:proofErr w:type="spellStart"/>
-      <w:r>
-        <w:t>Sursa</w:t>
-      </w:r>
-      <w:proofErr w:type="spellEnd"/>
-      <w:r>
-        <w:t xml:space="preserve">: </w:t>
-      </w:r>
-      <w:proofErr w:type="spellStart"/>
-      <w:r>
-        <w:t>Proiecție</w:t>
-      </w:r>
-      <w:proofErr w:type="spellEnd"/>
-      <w:r>
-        <w:t xml:space="preserve"> </w:t>
-      </w:r>
-      <w:proofErr w:type="spellStart"/>
-      <w:r>
-        <w:t>proprie</w:t>
-      </w:r>
-      <w:proofErr w:type="spellEnd"/>
-      <w:r>
         <w:t xml:space="preserve"> </w:t>
       </w:r>
     </w:p>
@@ -5651,131 +5107,914 @@
       </w:r>
       <w:proofErr w:type="spellEnd"/>
       <w:r>
-        <w:t xml:space="preserve"> – </w:t>
-      </w:r>
-      <w:proofErr w:type="spellStart"/>
-      <w:r>
-        <w:t>bazat</w:t>
-      </w:r>
-      <w:proofErr w:type="spellEnd"/>
-      <w:r>
-        <w:t xml:space="preserve"> </w:t>
-      </w:r>
-      <w:proofErr w:type="spellStart"/>
-      <w:r>
-        <w:t>pe</w:t>
-      </w:r>
-      <w:proofErr w:type="spellEnd"/>
-      <w:r>
-        <w:t xml:space="preserve"> </w:t>
-      </w:r>
-      <w:proofErr w:type="spellStart"/>
-      <w:r>
-        <w:t>partajarea</w:t>
-      </w:r>
-      <w:proofErr w:type="spellEnd"/>
-      <w:r>
-        <w:t xml:space="preserve"> </w:t>
-      </w:r>
-      <w:proofErr w:type="spellStart"/>
-      <w:r>
-        <w:t>în</w:t>
-      </w:r>
-      <w:proofErr w:type="spellEnd"/>
-      <w:r>
-        <w:t xml:space="preserve"> </w:t>
-      </w:r>
-      <w:proofErr w:type="spellStart"/>
-      <w:r>
-        <w:t>comun</w:t>
-      </w:r>
-      <w:proofErr w:type="spellEnd"/>
-      <w:r>
-        <w:t xml:space="preserve"> a </w:t>
-      </w:r>
-      <w:proofErr w:type="spellStart"/>
-      <w:r>
-        <w:t>resurselor</w:t>
-      </w:r>
-      <w:proofErr w:type="spellEnd"/>
-      <w:r>
-        <w:t xml:space="preserve"> </w:t>
-      </w:r>
-      <w:proofErr w:type="spellStart"/>
-      <w:r>
-        <w:t>unui</w:t>
-      </w:r>
-      <w:proofErr w:type="spellEnd"/>
-      <w:r>
-        <w:t xml:space="preserve"> </w:t>
-      </w:r>
-      <w:proofErr w:type="spellStart"/>
-      <w:r>
-        <w:t>grup</w:t>
-      </w:r>
-      <w:proofErr w:type="spellEnd"/>
-      <w:r>
-        <w:t xml:space="preserve"> de </w:t>
-      </w:r>
-      <w:proofErr w:type="spellStart"/>
-      <w:r>
-        <w:t>organizații</w:t>
-      </w:r>
-      <w:proofErr w:type="spellEnd"/>
-      <w:r>
-        <w:t xml:space="preserve"> din </w:t>
-      </w:r>
-      <w:proofErr w:type="spellStart"/>
-      <w:r>
-        <w:t>cadrul</w:t>
-      </w:r>
-      <w:proofErr w:type="spellEnd"/>
-      <w:r>
-        <w:t xml:space="preserve"> </w:t>
-      </w:r>
-      <w:proofErr w:type="spellStart"/>
-      <w:r>
-        <w:t>aceluiași</w:t>
-      </w:r>
-      <w:proofErr w:type="spellEnd"/>
-      <w:r>
-        <w:t xml:space="preserve"> </w:t>
-      </w:r>
-      <w:proofErr w:type="spellStart"/>
-      <w:r>
-        <w:t>domeniu</w:t>
-      </w:r>
-      <w:proofErr w:type="spellEnd"/>
-      <w:r>
-        <w:t xml:space="preserve"> de </w:t>
-      </w:r>
-      <w:proofErr w:type="spellStart"/>
-      <w:r>
-        <w:t>activitate</w:t>
-      </w:r>
-      <w:proofErr w:type="spellEnd"/>
-      <w:r>
-        <w:t xml:space="preserve"> </w:t>
-      </w:r>
-      <w:proofErr w:type="spellStart"/>
-      <w:r>
-        <w:t>economico-socială</w:t>
-      </w:r>
-      <w:proofErr w:type="spellEnd"/>
-      <w:r>
-        <w:t>.</w:t>
-      </w:r>
+        <w:t>;</w:t>
+      </w:r>
+      <w:bookmarkStart w:id="3" w:name="_GoBack"/>
+      <w:bookmarkEnd w:id="3"/>
     </w:p>
     <w:p>
       <w:pPr>
         <w:pStyle w:val="Textdebaza"/>
+        <w:ind w:left="924" w:firstLine="0"/>
+      </w:pPr>
+    </w:p>
+    <w:p/>
+    <w:p>
+      <w:pPr>
+        <w:pStyle w:val="Textdebaza"/>
+      </w:pPr>
+      <w:r>
+        <w:rPr>
+          <w:b/>
+        </w:rPr>
+        <w:t>Cloud-</w:t>
+      </w:r>
+      <w:proofErr w:type="spellStart"/>
+      <w:r>
+        <w:rPr>
+          <w:b/>
+        </w:rPr>
+        <w:t>ul</w:t>
+      </w:r>
+      <w:proofErr w:type="spellEnd"/>
+      <w:r>
+        <w:rPr>
+          <w:b/>
+        </w:rPr>
+        <w:t xml:space="preserve"> public</w:t>
+      </w:r>
+      <w:r>
+        <w:t xml:space="preserve"> </w:t>
+      </w:r>
+      <w:proofErr w:type="spellStart"/>
+      <w:proofErr w:type="gramStart"/>
+      <w:r>
+        <w:t>este</w:t>
+      </w:r>
+      <w:proofErr w:type="spellEnd"/>
+      <w:proofErr w:type="gramEnd"/>
+      <w:r>
+        <w:t xml:space="preserve"> </w:t>
+      </w:r>
+      <w:proofErr w:type="spellStart"/>
+      <w:r>
+        <w:t>bazat</w:t>
+      </w:r>
+      <w:proofErr w:type="spellEnd"/>
+      <w:r>
+        <w:t xml:space="preserve"> </w:t>
+      </w:r>
+      <w:proofErr w:type="spellStart"/>
+      <w:r>
+        <w:t>pe</w:t>
+      </w:r>
+      <w:proofErr w:type="spellEnd"/>
+      <w:r>
+        <w:t xml:space="preserve"> </w:t>
+      </w:r>
+      <w:proofErr w:type="spellStart"/>
+      <w:r>
+        <w:t>investițiile</w:t>
+      </w:r>
+      <w:proofErr w:type="spellEnd"/>
+      <w:r>
+        <w:t xml:space="preserve"> </w:t>
+      </w:r>
+      <w:proofErr w:type="spellStart"/>
+      <w:r>
+        <w:t>unei</w:t>
+      </w:r>
+      <w:proofErr w:type="spellEnd"/>
+      <w:r>
+        <w:t xml:space="preserve"> </w:t>
+      </w:r>
+      <w:proofErr w:type="spellStart"/>
+      <w:r>
+        <w:t>companii</w:t>
+      </w:r>
+      <w:proofErr w:type="spellEnd"/>
+      <w:r>
+        <w:t xml:space="preserve"> </w:t>
+      </w:r>
+      <w:proofErr w:type="spellStart"/>
+      <w:r>
+        <w:t>mari</w:t>
+      </w:r>
+      <w:proofErr w:type="spellEnd"/>
+      <w:r>
+        <w:t xml:space="preserve"> de software </w:t>
+      </w:r>
+      <w:proofErr w:type="spellStart"/>
+      <w:r>
+        <w:t>și</w:t>
+      </w:r>
+      <w:proofErr w:type="spellEnd"/>
+      <w:r>
+        <w:t xml:space="preserve"> </w:t>
+      </w:r>
+      <w:proofErr w:type="spellStart"/>
+      <w:r>
+        <w:t>destinat</w:t>
+      </w:r>
+      <w:proofErr w:type="spellEnd"/>
+      <w:r>
+        <w:t xml:space="preserve"> </w:t>
+      </w:r>
+      <w:proofErr w:type="spellStart"/>
+      <w:r>
+        <w:t>consumatorilor</w:t>
+      </w:r>
+      <w:proofErr w:type="spellEnd"/>
+      <w:r>
+        <w:t xml:space="preserve"> </w:t>
+      </w:r>
+      <w:proofErr w:type="spellStart"/>
+      <w:r>
+        <w:t>globali</w:t>
+      </w:r>
+      <w:proofErr w:type="spellEnd"/>
+      <w:r>
+        <w:t xml:space="preserve"> </w:t>
+      </w:r>
+      <w:proofErr w:type="spellStart"/>
+      <w:r>
+        <w:t>indiferent</w:t>
+      </w:r>
+      <w:proofErr w:type="spellEnd"/>
+      <w:r>
+        <w:t xml:space="preserve"> de </w:t>
+      </w:r>
+      <w:proofErr w:type="spellStart"/>
+      <w:r>
+        <w:t>dimensiune</w:t>
+      </w:r>
+      <w:proofErr w:type="spellEnd"/>
+      <w:r>
+        <w:t xml:space="preserve"> </w:t>
+      </w:r>
+      <w:proofErr w:type="spellStart"/>
+      <w:r>
+        <w:t>și</w:t>
+      </w:r>
+      <w:proofErr w:type="spellEnd"/>
+      <w:r>
+        <w:t xml:space="preserve"> </w:t>
+      </w:r>
+      <w:proofErr w:type="spellStart"/>
+      <w:r>
+        <w:t>domeniu</w:t>
+      </w:r>
+      <w:proofErr w:type="spellEnd"/>
+      <w:r>
+        <w:t xml:space="preserve"> de </w:t>
+      </w:r>
+      <w:proofErr w:type="spellStart"/>
+      <w:r>
+        <w:t>activitate</w:t>
+      </w:r>
+      <w:proofErr w:type="spellEnd"/>
+      <w:r>
+        <w:t xml:space="preserve">; </w:t>
+      </w:r>
+    </w:p>
+    <w:p>
+      <w:pPr>
+        <w:pStyle w:val="Textdebaza"/>
+      </w:pPr>
+      <w:r>
+        <w:rPr>
+          <w:b/>
+        </w:rPr>
+        <w:t>Cloud-</w:t>
+      </w:r>
+      <w:proofErr w:type="spellStart"/>
+      <w:r>
+        <w:rPr>
+          <w:b/>
+        </w:rPr>
+        <w:t>ul</w:t>
+      </w:r>
+      <w:proofErr w:type="spellEnd"/>
+      <w:r>
+        <w:rPr>
+          <w:b/>
+        </w:rPr>
+        <w:t xml:space="preserve"> </w:t>
+      </w:r>
+      <w:proofErr w:type="spellStart"/>
+      <w:r>
+        <w:rPr>
+          <w:b/>
+        </w:rPr>
+        <w:t>privat</w:t>
+      </w:r>
+      <w:proofErr w:type="spellEnd"/>
+      <w:r>
+        <w:t xml:space="preserve"> </w:t>
+      </w:r>
+      <w:proofErr w:type="spellStart"/>
+      <w:proofErr w:type="gramStart"/>
+      <w:r>
+        <w:t>este</w:t>
+      </w:r>
+      <w:proofErr w:type="spellEnd"/>
+      <w:proofErr w:type="gramEnd"/>
+      <w:r>
+        <w:t xml:space="preserve"> </w:t>
+      </w:r>
+      <w:proofErr w:type="spellStart"/>
+      <w:r>
+        <w:t>bazat</w:t>
+      </w:r>
+      <w:proofErr w:type="spellEnd"/>
+      <w:r>
+        <w:t xml:space="preserve"> </w:t>
+      </w:r>
+      <w:proofErr w:type="spellStart"/>
+      <w:r>
+        <w:t>pe</w:t>
+      </w:r>
+      <w:proofErr w:type="spellEnd"/>
+      <w:r>
+        <w:t xml:space="preserve"> </w:t>
+      </w:r>
+      <w:proofErr w:type="spellStart"/>
+      <w:r>
+        <w:t>investițiile</w:t>
+      </w:r>
+      <w:proofErr w:type="spellEnd"/>
+      <w:r>
+        <w:t xml:space="preserve"> </w:t>
+      </w:r>
+      <w:proofErr w:type="spellStart"/>
+      <w:r>
+        <w:t>unei</w:t>
+      </w:r>
+      <w:proofErr w:type="spellEnd"/>
+      <w:r>
+        <w:t xml:space="preserve"> </w:t>
+      </w:r>
+      <w:proofErr w:type="spellStart"/>
+      <w:r>
+        <w:t>companii</w:t>
+      </w:r>
+      <w:proofErr w:type="spellEnd"/>
+      <w:r>
+        <w:t xml:space="preserve"> </w:t>
+      </w:r>
+      <w:proofErr w:type="spellStart"/>
+      <w:r>
+        <w:t>sau</w:t>
+      </w:r>
+      <w:proofErr w:type="spellEnd"/>
+      <w:r>
+        <w:t xml:space="preserve"> </w:t>
+      </w:r>
+      <w:proofErr w:type="spellStart"/>
+      <w:r>
+        <w:t>unui</w:t>
+      </w:r>
+      <w:proofErr w:type="spellEnd"/>
+      <w:r>
+        <w:t xml:space="preserve"> </w:t>
+      </w:r>
+      <w:proofErr w:type="spellStart"/>
+      <w:r>
+        <w:t>conglomerat</w:t>
+      </w:r>
+      <w:proofErr w:type="spellEnd"/>
+      <w:r>
+        <w:t xml:space="preserve"> de </w:t>
+      </w:r>
+      <w:proofErr w:type="spellStart"/>
+      <w:r>
+        <w:t>companii</w:t>
+      </w:r>
+      <w:proofErr w:type="spellEnd"/>
+      <w:r>
+        <w:t xml:space="preserve"> </w:t>
+      </w:r>
+      <w:proofErr w:type="spellStart"/>
+      <w:r>
+        <w:t>verticalizate</w:t>
+      </w:r>
+      <w:proofErr w:type="spellEnd"/>
+      <w:r>
+        <w:t xml:space="preserve">, </w:t>
+      </w:r>
+      <w:proofErr w:type="spellStart"/>
+      <w:r>
+        <w:t>destinat</w:t>
+      </w:r>
+      <w:proofErr w:type="spellEnd"/>
+      <w:r>
+        <w:t xml:space="preserve"> </w:t>
+      </w:r>
+      <w:proofErr w:type="spellStart"/>
+      <w:r>
+        <w:t>în</w:t>
+      </w:r>
+      <w:proofErr w:type="spellEnd"/>
+      <w:r>
+        <w:t xml:space="preserve"> mare parte </w:t>
+      </w:r>
+      <w:proofErr w:type="spellStart"/>
+      <w:r>
+        <w:t>exclusiv</w:t>
+      </w:r>
+      <w:proofErr w:type="spellEnd"/>
+      <w:r>
+        <w:t xml:space="preserve"> </w:t>
+      </w:r>
+      <w:proofErr w:type="spellStart"/>
+      <w:r>
+        <w:t>consumatorilor</w:t>
+      </w:r>
+      <w:proofErr w:type="spellEnd"/>
+      <w:r>
+        <w:t xml:space="preserve"> din </w:t>
+      </w:r>
+      <w:proofErr w:type="spellStart"/>
+      <w:r>
+        <w:t>interiorul</w:t>
+      </w:r>
+      <w:proofErr w:type="spellEnd"/>
+      <w:r>
+        <w:t xml:space="preserve"> </w:t>
+      </w:r>
+      <w:proofErr w:type="spellStart"/>
+      <w:r>
+        <w:t>companiei</w:t>
+      </w:r>
+      <w:proofErr w:type="spellEnd"/>
+      <w:r>
+        <w:t xml:space="preserve">; </w:t>
+      </w:r>
+    </w:p>
+    <w:p>
+      <w:pPr>
+        <w:pStyle w:val="Textdebaza"/>
+      </w:pPr>
+      <w:r>
+        <w:rPr>
+          <w:b/>
+        </w:rPr>
+        <w:t>Cloud-</w:t>
+      </w:r>
+      <w:proofErr w:type="spellStart"/>
+      <w:r>
+        <w:rPr>
+          <w:b/>
+        </w:rPr>
+        <w:t>ul</w:t>
+      </w:r>
+      <w:proofErr w:type="spellEnd"/>
+      <w:r>
+        <w:rPr>
+          <w:b/>
+        </w:rPr>
+        <w:t xml:space="preserve"> </w:t>
+      </w:r>
+      <w:proofErr w:type="spellStart"/>
+      <w:r>
+        <w:rPr>
+          <w:b/>
+        </w:rPr>
+        <w:t>hibrid</w:t>
+      </w:r>
+      <w:proofErr w:type="spellEnd"/>
+      <w:r>
+        <w:t xml:space="preserve"> </w:t>
+      </w:r>
+      <w:proofErr w:type="spellStart"/>
+      <w:proofErr w:type="gramStart"/>
+      <w:r>
+        <w:t>este</w:t>
+      </w:r>
+      <w:proofErr w:type="spellEnd"/>
+      <w:proofErr w:type="gramEnd"/>
+      <w:r>
+        <w:t xml:space="preserve"> </w:t>
+      </w:r>
+      <w:proofErr w:type="spellStart"/>
+      <w:r>
+        <w:t>bazat</w:t>
+      </w:r>
+      <w:proofErr w:type="spellEnd"/>
+      <w:r>
+        <w:t xml:space="preserve"> </w:t>
+      </w:r>
+      <w:proofErr w:type="spellStart"/>
+      <w:r>
+        <w:t>pe</w:t>
+      </w:r>
+      <w:proofErr w:type="spellEnd"/>
+      <w:r>
+        <w:t xml:space="preserve"> </w:t>
+      </w:r>
+      <w:proofErr w:type="spellStart"/>
+      <w:r>
+        <w:t>folosirea</w:t>
+      </w:r>
+      <w:proofErr w:type="spellEnd"/>
+      <w:r>
+        <w:t xml:space="preserve"> </w:t>
+      </w:r>
+      <w:proofErr w:type="spellStart"/>
+      <w:r>
+        <w:t>unor</w:t>
+      </w:r>
+      <w:proofErr w:type="spellEnd"/>
+      <w:r>
+        <w:t xml:space="preserve"> </w:t>
+      </w:r>
+      <w:proofErr w:type="spellStart"/>
+      <w:r>
+        <w:t>servicii</w:t>
+      </w:r>
+      <w:proofErr w:type="spellEnd"/>
+      <w:r>
+        <w:t xml:space="preserve"> </w:t>
+      </w:r>
+      <w:proofErr w:type="spellStart"/>
+      <w:r>
+        <w:t>oferite</w:t>
+      </w:r>
+      <w:proofErr w:type="spellEnd"/>
+      <w:r>
+        <w:t xml:space="preserve"> de cloud-</w:t>
+      </w:r>
+      <w:proofErr w:type="spellStart"/>
+      <w:r>
+        <w:t>ul</w:t>
+      </w:r>
+      <w:proofErr w:type="spellEnd"/>
+      <w:r>
+        <w:t xml:space="preserve"> public </w:t>
+      </w:r>
+      <w:proofErr w:type="spellStart"/>
+      <w:r>
+        <w:t>interconectate</w:t>
+      </w:r>
+      <w:proofErr w:type="spellEnd"/>
+      <w:r>
+        <w:t xml:space="preserve"> cu </w:t>
+      </w:r>
+      <w:proofErr w:type="spellStart"/>
+      <w:r>
+        <w:t>entități</w:t>
+      </w:r>
+      <w:proofErr w:type="spellEnd"/>
+      <w:r>
+        <w:t xml:space="preserve"> </w:t>
+      </w:r>
+      <w:proofErr w:type="spellStart"/>
+      <w:r>
+        <w:t>informaționale</w:t>
+      </w:r>
+      <w:proofErr w:type="spellEnd"/>
+      <w:r>
+        <w:t xml:space="preserve"> interne, </w:t>
+      </w:r>
+      <w:proofErr w:type="spellStart"/>
+      <w:r>
+        <w:t>destinat</w:t>
+      </w:r>
+      <w:proofErr w:type="spellEnd"/>
+      <w:r>
+        <w:t xml:space="preserve"> </w:t>
+      </w:r>
+      <w:proofErr w:type="spellStart"/>
+      <w:r>
+        <w:t>în</w:t>
+      </w:r>
+      <w:proofErr w:type="spellEnd"/>
+      <w:r>
+        <w:t xml:space="preserve"> mare parte </w:t>
+      </w:r>
+      <w:proofErr w:type="spellStart"/>
+      <w:r>
+        <w:t>companiilor</w:t>
+      </w:r>
+      <w:proofErr w:type="spellEnd"/>
+      <w:r>
+        <w:t xml:space="preserve"> de </w:t>
+      </w:r>
+      <w:proofErr w:type="spellStart"/>
+      <w:r>
+        <w:t>dimensiuni</w:t>
+      </w:r>
+      <w:proofErr w:type="spellEnd"/>
+      <w:r>
+        <w:t xml:space="preserve"> </w:t>
+      </w:r>
+      <w:proofErr w:type="spellStart"/>
+      <w:r>
+        <w:t>foarte</w:t>
+      </w:r>
+      <w:proofErr w:type="spellEnd"/>
+      <w:r>
+        <w:t xml:space="preserve"> </w:t>
+      </w:r>
+      <w:proofErr w:type="spellStart"/>
+      <w:r>
+        <w:t>mari</w:t>
+      </w:r>
+      <w:proofErr w:type="spellEnd"/>
+      <w:r>
+        <w:t xml:space="preserve"> </w:t>
+      </w:r>
+      <w:proofErr w:type="spellStart"/>
+      <w:r>
+        <w:t>și</w:t>
+      </w:r>
+      <w:proofErr w:type="spellEnd"/>
+      <w:r>
+        <w:t xml:space="preserve"> </w:t>
+      </w:r>
+      <w:proofErr w:type="spellStart"/>
+      <w:r>
+        <w:t>vizează</w:t>
+      </w:r>
+      <w:proofErr w:type="spellEnd"/>
+      <w:r>
+        <w:t xml:space="preserve"> </w:t>
+      </w:r>
+      <w:proofErr w:type="spellStart"/>
+      <w:r>
+        <w:t>extinderea</w:t>
+      </w:r>
+      <w:proofErr w:type="spellEnd"/>
+      <w:r>
+        <w:t xml:space="preserve"> </w:t>
+      </w:r>
+      <w:proofErr w:type="spellStart"/>
+      <w:r>
+        <w:t>anumitor</w:t>
+      </w:r>
+      <w:proofErr w:type="spellEnd"/>
+      <w:r>
+        <w:t xml:space="preserve"> </w:t>
+      </w:r>
+      <w:proofErr w:type="spellStart"/>
+      <w:r>
+        <w:t>capacități</w:t>
+      </w:r>
+      <w:proofErr w:type="spellEnd"/>
+      <w:r>
+        <w:t xml:space="preserve"> de </w:t>
+      </w:r>
+      <w:proofErr w:type="spellStart"/>
+      <w:r>
+        <w:t>procesare</w:t>
+      </w:r>
+      <w:proofErr w:type="spellEnd"/>
+      <w:r>
+        <w:t xml:space="preserve"> </w:t>
+      </w:r>
+      <w:proofErr w:type="spellStart"/>
+      <w:r>
+        <w:t>internă</w:t>
+      </w:r>
+      <w:proofErr w:type="spellEnd"/>
+      <w:r>
+        <w:t xml:space="preserve"> </w:t>
+      </w:r>
+      <w:proofErr w:type="spellStart"/>
+      <w:r>
+        <w:t>în</w:t>
+      </w:r>
+      <w:proofErr w:type="spellEnd"/>
+      <w:r>
+        <w:t xml:space="preserve"> </w:t>
+      </w:r>
+      <w:proofErr w:type="spellStart"/>
+      <w:r>
+        <w:t>scopul</w:t>
+      </w:r>
+      <w:proofErr w:type="spellEnd"/>
+      <w:r>
+        <w:t xml:space="preserve"> </w:t>
+      </w:r>
+      <w:proofErr w:type="spellStart"/>
+      <w:r>
+        <w:t>deservicii</w:t>
+      </w:r>
+      <w:proofErr w:type="spellEnd"/>
+      <w:r>
+        <w:t xml:space="preserve"> </w:t>
+      </w:r>
+      <w:proofErr w:type="spellStart"/>
+      <w:r>
+        <w:t>consumatorilor</w:t>
+      </w:r>
+      <w:proofErr w:type="spellEnd"/>
+      <w:r>
+        <w:t xml:space="preserve"> din </w:t>
+      </w:r>
+      <w:proofErr w:type="spellStart"/>
+      <w:r>
+        <w:t>interiorul</w:t>
+      </w:r>
+      <w:proofErr w:type="spellEnd"/>
+      <w:r>
+        <w:t xml:space="preserve"> </w:t>
+      </w:r>
+      <w:proofErr w:type="spellStart"/>
+      <w:r>
+        <w:t>companiei</w:t>
+      </w:r>
+      <w:proofErr w:type="spellEnd"/>
+      <w:r>
+        <w:t xml:space="preserve">. </w:t>
+      </w:r>
+      <w:proofErr w:type="spellStart"/>
+      <w:r>
+        <w:t>Hibrid</w:t>
+      </w:r>
+      <w:proofErr w:type="spellEnd"/>
+      <w:r>
+        <w:t xml:space="preserve"> </w:t>
+      </w:r>
+      <w:proofErr w:type="spellStart"/>
+      <w:r>
+        <w:t>Comunita</w:t>
+      </w:r>
+      <w:proofErr w:type="spellEnd"/>
+      <w:r>
+        <w:t xml:space="preserve"> </w:t>
+      </w:r>
+      <w:proofErr w:type="spellStart"/>
+      <w:proofErr w:type="gramStart"/>
+      <w:r>
+        <w:t>te</w:t>
+      </w:r>
+      <w:proofErr w:type="spellEnd"/>
+      <w:proofErr w:type="gramEnd"/>
+      <w:r>
+        <w:t xml:space="preserve"> </w:t>
+      </w:r>
+      <w:proofErr w:type="spellStart"/>
+      <w:r>
+        <w:t>Privat</w:t>
+      </w:r>
+      <w:proofErr w:type="spellEnd"/>
+      <w:r>
+        <w:t xml:space="preserve"> </w:t>
+      </w:r>
+      <w:proofErr w:type="spellStart"/>
+      <w:r>
+        <w:t>P</w:t>
+      </w:r>
+      <w:r>
+        <w:t>ubli</w:t>
+      </w:r>
+      <w:proofErr w:type="spellEnd"/>
+      <w:r>
+        <w:t xml:space="preserve"> c </w:t>
+      </w:r>
+      <w:proofErr w:type="spellStart"/>
+      <w:r>
+        <w:t>Sursa</w:t>
+      </w:r>
+      <w:proofErr w:type="spellEnd"/>
+      <w:r>
+        <w:t xml:space="preserve">: </w:t>
+      </w:r>
+      <w:proofErr w:type="spellStart"/>
+      <w:r>
+        <w:t>Proiecție</w:t>
+      </w:r>
+      <w:proofErr w:type="spellEnd"/>
+      <w:r>
+        <w:t xml:space="preserve"> </w:t>
+      </w:r>
+      <w:proofErr w:type="spellStart"/>
+      <w:r>
+        <w:t>proprie</w:t>
+      </w:r>
+      <w:proofErr w:type="spellEnd"/>
+      <w:r>
+        <w:t>;</w:t>
+      </w:r>
+    </w:p>
+    <w:p>
+      <w:pPr>
+        <w:pStyle w:val="Textdebaza"/>
+      </w:pPr>
+      <w:proofErr w:type="gramStart"/>
+      <w:r>
+        <w:rPr>
+          <w:b/>
+        </w:rPr>
+        <w:t>Cloud-</w:t>
+      </w:r>
+      <w:proofErr w:type="spellStart"/>
+      <w:r>
+        <w:rPr>
+          <w:b/>
+        </w:rPr>
+        <w:t>ul</w:t>
+      </w:r>
+      <w:proofErr w:type="spellEnd"/>
+      <w:r>
+        <w:rPr>
+          <w:b/>
+        </w:rPr>
+        <w:t xml:space="preserve"> de </w:t>
+      </w:r>
+      <w:proofErr w:type="spellStart"/>
+      <w:r>
+        <w:rPr>
+          <w:b/>
+        </w:rPr>
+        <w:t>comunitate</w:t>
+      </w:r>
+      <w:proofErr w:type="spellEnd"/>
+      <w:r>
+        <w:t xml:space="preserve"> – </w:t>
+      </w:r>
+      <w:proofErr w:type="spellStart"/>
+      <w:r>
+        <w:t>bazat</w:t>
+      </w:r>
+      <w:proofErr w:type="spellEnd"/>
+      <w:r>
+        <w:t xml:space="preserve"> </w:t>
+      </w:r>
+      <w:proofErr w:type="spellStart"/>
+      <w:r>
+        <w:t>pe</w:t>
+      </w:r>
+      <w:proofErr w:type="spellEnd"/>
+      <w:r>
+        <w:t xml:space="preserve"> </w:t>
+      </w:r>
+      <w:proofErr w:type="spellStart"/>
+      <w:r>
+        <w:t>partajarea</w:t>
+      </w:r>
+      <w:proofErr w:type="spellEnd"/>
+      <w:r>
+        <w:t xml:space="preserve"> </w:t>
+      </w:r>
+      <w:proofErr w:type="spellStart"/>
+      <w:r>
+        <w:t>în</w:t>
+      </w:r>
+      <w:proofErr w:type="spellEnd"/>
+      <w:r>
+        <w:t xml:space="preserve"> </w:t>
+      </w:r>
+      <w:proofErr w:type="spellStart"/>
+      <w:r>
+        <w:t>comun</w:t>
+      </w:r>
+      <w:proofErr w:type="spellEnd"/>
+      <w:r>
+        <w:t xml:space="preserve"> a </w:t>
+      </w:r>
+      <w:proofErr w:type="spellStart"/>
+      <w:r>
+        <w:t>resurselor</w:t>
+      </w:r>
+      <w:proofErr w:type="spellEnd"/>
+      <w:r>
+        <w:t xml:space="preserve"> </w:t>
+      </w:r>
+      <w:proofErr w:type="spellStart"/>
+      <w:r>
+        <w:t>unui</w:t>
+      </w:r>
+      <w:proofErr w:type="spellEnd"/>
+      <w:r>
+        <w:t xml:space="preserve"> </w:t>
+      </w:r>
+      <w:proofErr w:type="spellStart"/>
+      <w:r>
+        <w:t>grup</w:t>
+      </w:r>
+      <w:proofErr w:type="spellEnd"/>
+      <w:r>
+        <w:t xml:space="preserve"> de </w:t>
+      </w:r>
+      <w:proofErr w:type="spellStart"/>
+      <w:r>
+        <w:t>organizații</w:t>
+      </w:r>
+      <w:proofErr w:type="spellEnd"/>
+      <w:r>
+        <w:t xml:space="preserve"> din </w:t>
+      </w:r>
+      <w:proofErr w:type="spellStart"/>
+      <w:r>
+        <w:t>cadrul</w:t>
+      </w:r>
+      <w:proofErr w:type="spellEnd"/>
+      <w:r>
+        <w:t xml:space="preserve"> </w:t>
+      </w:r>
+      <w:proofErr w:type="spellStart"/>
+      <w:r>
+        <w:t>aceluiași</w:t>
+      </w:r>
+      <w:proofErr w:type="spellEnd"/>
+      <w:r>
+        <w:t xml:space="preserve"> </w:t>
+      </w:r>
+      <w:proofErr w:type="spellStart"/>
+      <w:r>
+        <w:t>domeniu</w:t>
+      </w:r>
+      <w:proofErr w:type="spellEnd"/>
+      <w:r>
+        <w:t xml:space="preserve"> de </w:t>
+      </w:r>
+      <w:proofErr w:type="spellStart"/>
+      <w:r>
+        <w:t>activitate</w:t>
+      </w:r>
+      <w:proofErr w:type="spellEnd"/>
+      <w:r>
+        <w:t xml:space="preserve"> </w:t>
+      </w:r>
+      <w:proofErr w:type="spellStart"/>
+      <w:r>
+        <w:t>economico-socială</w:t>
+      </w:r>
+      <w:proofErr w:type="spellEnd"/>
+      <w:r>
+        <w:t>.</w:t>
+      </w:r>
+      <w:proofErr w:type="gramEnd"/>
+    </w:p>
+    <w:p>
+      <w:pPr>
+        <w:pStyle w:val="Textdebaza"/>
+      </w:pPr>
+    </w:p>
+    <w:p>
+      <w:pPr>
+        <w:pStyle w:val="Textdebaza"/>
+      </w:pPr>
+    </w:p>
+    <w:p>
+      <w:pPr>
+        <w:pStyle w:val="Textdebaza"/>
+      </w:pPr>
+    </w:p>
+    <w:p>
+      <w:pPr>
+        <w:pStyle w:val="Textdebaza"/>
         <w:ind w:firstLine="0"/>
       </w:pPr>
+    </w:p>
+    <w:p>
+      <w:pPr>
+        <w:pStyle w:val="Textdebaza"/>
+        <w:ind w:firstLine="0"/>
+        <w:jc w:val="center"/>
+      </w:pPr>
+      <w:proofErr w:type="spellStart"/>
+      <w:proofErr w:type="gramStart"/>
+      <w:r>
+        <w:t>Tabelul</w:t>
+      </w:r>
+      <w:proofErr w:type="spellEnd"/>
+      <w:r>
+        <w:t xml:space="preserve"> 1.</w:t>
+      </w:r>
+      <w:proofErr w:type="gramEnd"/>
+      <w:r>
+        <w:t xml:space="preserve"> </w:t>
+      </w:r>
+      <w:proofErr w:type="spellStart"/>
+      <w:r>
+        <w:t>Analiza</w:t>
+      </w:r>
+      <w:proofErr w:type="spellEnd"/>
+      <w:r>
+        <w:t xml:space="preserve"> comparative a </w:t>
+      </w:r>
+      <w:proofErr w:type="spellStart"/>
+      <w:r>
+        <w:t>serviciilor</w:t>
+      </w:r>
+      <w:proofErr w:type="spellEnd"/>
+      <w:r>
+        <w:t xml:space="preserve"> de cloud public/</w:t>
+      </w:r>
+      <w:proofErr w:type="spellStart"/>
+      <w:r>
+        <w:t>privat</w:t>
+      </w:r>
+      <w:proofErr w:type="spellEnd"/>
     </w:p>
     <w:tbl>
       <w:tblPr>
         <w:tblStyle w:val="a3"/>
         <w:tblW w:w="0" w:type="auto"/>
+        <w:jc w:val="center"/>
         <w:tblLook w:val="04A0" w:firstRow="1" w:lastRow="0" w:firstColumn="1" w:lastColumn="0" w:noHBand="0" w:noVBand="1"/>
       </w:tblPr>
       <w:tblGrid>
@@ -5783,6 +6022,9 @@
         <w:gridCol w:w="4928"/>
       </w:tblGrid>
       <w:tr>
+        <w:trPr>
+          <w:jc w:val="center"/>
+        </w:trPr>
         <w:tc>
           <w:tcPr>
             <w:tcW w:w="4925" w:type="dxa"/>
@@ -5847,6 +6089,9 @@
         </w:tc>
       </w:tr>
       <w:tr>
+        <w:trPr>
+          <w:jc w:val="center"/>
+        </w:trPr>
         <w:tc>
           <w:tcPr>
             <w:tcW w:w="4925" w:type="dxa"/>
@@ -5913,6 +6158,7 @@
       <w:tr>
         <w:trPr>
           <w:trHeight w:val="451"/>
+          <w:jc w:val="center"/>
         </w:trPr>
         <w:tc>
           <w:tcPr>
@@ -5984,6 +6230,9 @@
         </w:tc>
       </w:tr>
       <w:tr>
+        <w:trPr>
+          <w:jc w:val="center"/>
+        </w:trPr>
         <w:tc>
           <w:tcPr>
             <w:tcW w:w="4925" w:type="dxa"/>
@@ -6067,6 +6316,9 @@
         </w:tc>
       </w:tr>
       <w:tr>
+        <w:trPr>
+          <w:jc w:val="center"/>
+        </w:trPr>
         <w:tc>
           <w:tcPr>
             <w:tcW w:w="4925" w:type="dxa"/>
@@ -6150,6 +6402,9 @@
         </w:tc>
       </w:tr>
       <w:tr>
+        <w:trPr>
+          <w:jc w:val="center"/>
+        </w:trPr>
         <w:tc>
           <w:tcPr>
             <w:tcW w:w="4925" w:type="dxa"/>
@@ -6230,6 +6485,9 @@
         </w:tc>
       </w:tr>
       <w:tr>
+        <w:trPr>
+          <w:jc w:val="center"/>
+        </w:trPr>
         <w:tc>
           <w:tcPr>
             <w:tcW w:w="4925" w:type="dxa"/>
@@ -6248,6 +6506,7 @@
             </w:pPr>
             <w:proofErr w:type="spellStart"/>
             <w:r>
+              <w:lastRenderedPageBreak/>
               <w:t>Întreținere</w:t>
             </w:r>
             <w:proofErr w:type="spellEnd"/>
@@ -6326,6 +6585,9 @@
         </w:tc>
       </w:tr>
       <w:tr>
+        <w:trPr>
+          <w:jc w:val="center"/>
+        </w:trPr>
         <w:tc>
           <w:tcPr>
             <w:tcW w:w="4925" w:type="dxa"/>
@@ -6430,6 +6692,7 @@
       <w:tr>
         <w:trPr>
           <w:trHeight w:val="368"/>
+          <w:jc w:val="center"/>
         </w:trPr>
         <w:tc>
           <w:tcPr>
@@ -6896,7 +7159,6 @@
       </w:r>
       <w:proofErr w:type="spellStart"/>
       <w:r>
-        <w:lastRenderedPageBreak/>
         <w:t>investiții</w:t>
       </w:r>
       <w:proofErr w:type="spellEnd"/>
@@ -7951,97 +8213,117 @@
       </w:r>
       <w:proofErr w:type="spellEnd"/>
       <w:r>
-        <w:t xml:space="preserve"> cloud, </w:t>
-      </w:r>
-      <w:proofErr w:type="spellStart"/>
+        <w:t xml:space="preserve"> cloud</w:t>
+      </w:r>
+      <w:r>
+        <w:t xml:space="preserve"> (fig.2)</w:t>
+      </w:r>
+      <w:r>
+        <w:t xml:space="preserve">, </w:t>
+      </w:r>
+      <w:proofErr w:type="spellStart"/>
+      <w:r>
+        <w:t>să</w:t>
+      </w:r>
+      <w:proofErr w:type="spellEnd"/>
+      <w:r>
+        <w:t xml:space="preserve"> ne </w:t>
+      </w:r>
+      <w:proofErr w:type="spellStart"/>
+      <w:r>
+        <w:t>adâncim</w:t>
+      </w:r>
+      <w:proofErr w:type="spellEnd"/>
+      <w:r>
+        <w:t xml:space="preserve"> </w:t>
+      </w:r>
+      <w:proofErr w:type="spellStart"/>
+      <w:r>
+        <w:t>pentru</w:t>
+      </w:r>
+      <w:proofErr w:type="spellEnd"/>
+      <w:r>
+        <w:t xml:space="preserve"> a </w:t>
+      </w:r>
+      <w:proofErr w:type="spellStart"/>
+      <w:r>
+        <w:t>afla</w:t>
+      </w:r>
+      <w:proofErr w:type="spellEnd"/>
+      <w:r>
+        <w:t xml:space="preserve"> </w:t>
+      </w:r>
+      <w:proofErr w:type="spellStart"/>
+      <w:r>
+        <w:t>mai</w:t>
+      </w:r>
+      <w:proofErr w:type="spellEnd"/>
+      <w:r>
+        <w:t xml:space="preserve"> </w:t>
+      </w:r>
+      <w:proofErr w:type="spellStart"/>
+      <w:r>
+        <w:t>multe</w:t>
+      </w:r>
+      <w:proofErr w:type="spellEnd"/>
+      <w:r>
+        <w:t xml:space="preserve"> </w:t>
+      </w:r>
+      <w:proofErr w:type="spellStart"/>
+      <w:r>
+        <w:t>despre</w:t>
+      </w:r>
+      <w:proofErr w:type="spellEnd"/>
+      <w:r>
+        <w:t xml:space="preserve"> </w:t>
+      </w:r>
+      <w:proofErr w:type="spellStart"/>
+      <w:r>
+        <w:t>aceste</w:t>
+      </w:r>
+      <w:proofErr w:type="spellEnd"/>
+      <w:r>
+        <w:t xml:space="preserve"> </w:t>
+      </w:r>
+      <w:proofErr w:type="spellStart"/>
+      <w:r>
+        <w:t>soluții</w:t>
+      </w:r>
+      <w:proofErr w:type="spellEnd"/>
+      <w:r>
+        <w:t xml:space="preserve"> de </w:t>
+      </w:r>
+      <w:proofErr w:type="spellStart"/>
+      <w:r>
+        <w:t>stocare</w:t>
+      </w:r>
+      <w:proofErr w:type="spellEnd"/>
+      <w:r>
+        <w:t xml:space="preserve"> </w:t>
+      </w:r>
+      <w:proofErr w:type="spellStart"/>
+      <w:r>
+        <w:t>în</w:t>
+      </w:r>
+      <w:proofErr w:type="spellEnd"/>
+      <w:r>
+        <w:t xml:space="preserve"> cloud</w:t>
+      </w:r>
       <w:proofErr w:type="gramStart"/>
       <w:r>
-        <w:t>să</w:t>
-      </w:r>
-      <w:proofErr w:type="spellEnd"/>
+        <w:t>.</w:t>
+      </w:r>
+      <w:r>
+        <w:t>(</w:t>
+      </w:r>
+      <w:proofErr w:type="spellStart"/>
       <w:proofErr w:type="gramEnd"/>
       <w:r>
-        <w:t xml:space="preserve"> ne </w:t>
-      </w:r>
-      <w:proofErr w:type="spellStart"/>
-      <w:r>
-        <w:t>adâncim</w:t>
-      </w:r>
-      <w:proofErr w:type="spellEnd"/>
-      <w:r>
-        <w:t xml:space="preserve"> </w:t>
-      </w:r>
-      <w:proofErr w:type="spellStart"/>
-      <w:r>
-        <w:t>pentru</w:t>
-      </w:r>
-      <w:proofErr w:type="spellEnd"/>
-      <w:r>
-        <w:t xml:space="preserve"> a </w:t>
-      </w:r>
-      <w:proofErr w:type="spellStart"/>
-      <w:r>
-        <w:t>afla</w:t>
-      </w:r>
-      <w:proofErr w:type="spellEnd"/>
-      <w:r>
-        <w:t xml:space="preserve"> </w:t>
-      </w:r>
-      <w:proofErr w:type="spellStart"/>
-      <w:r>
-        <w:t>mai</w:t>
-      </w:r>
-      <w:proofErr w:type="spellEnd"/>
-      <w:r>
-        <w:t xml:space="preserve"> </w:t>
-      </w:r>
-      <w:proofErr w:type="spellStart"/>
-      <w:r>
-        <w:t>multe</w:t>
-      </w:r>
-      <w:proofErr w:type="spellEnd"/>
-      <w:r>
-        <w:t xml:space="preserve"> </w:t>
-      </w:r>
-      <w:proofErr w:type="spellStart"/>
-      <w:r>
-        <w:t>despre</w:t>
-      </w:r>
-      <w:proofErr w:type="spellEnd"/>
-      <w:r>
-        <w:t xml:space="preserve"> </w:t>
-      </w:r>
-      <w:proofErr w:type="spellStart"/>
-      <w:r>
-        <w:t>aceste</w:t>
-      </w:r>
-      <w:proofErr w:type="spellEnd"/>
-      <w:r>
-        <w:t xml:space="preserve"> </w:t>
-      </w:r>
-      <w:proofErr w:type="spellStart"/>
-      <w:r>
-        <w:t>soluții</w:t>
-      </w:r>
-      <w:proofErr w:type="spellEnd"/>
-      <w:r>
-        <w:t xml:space="preserve"> de </w:t>
-      </w:r>
-      <w:proofErr w:type="spellStart"/>
-      <w:r>
-        <w:t>stocare</w:t>
-      </w:r>
-      <w:proofErr w:type="spellEnd"/>
-      <w:r>
-        <w:t xml:space="preserve"> </w:t>
-      </w:r>
-      <w:proofErr w:type="spellStart"/>
-      <w:r>
-        <w:t>în</w:t>
-      </w:r>
-      <w:proofErr w:type="spellEnd"/>
-      <w:r>
-        <w:t xml:space="preserve"> cloud.</w:t>
+        <w:t>Persoana</w:t>
+      </w:r>
+      <w:proofErr w:type="spellEnd"/>
+      <w:r>
+        <w:t xml:space="preserve"> 3)</w:t>
       </w:r>
     </w:p>
     <w:p>
@@ -8053,6 +8335,7 @@
       <w:pPr>
         <w:pStyle w:val="Textdebaza"/>
         <w:ind w:firstLine="0"/>
+        <w:jc w:val="center"/>
       </w:pPr>
       <w:r>
         <w:rPr>
@@ -8079,22 +8362,49 @@
       <w:pPr>
         <w:pStyle w:val="Textdebaza"/>
         <w:ind w:firstLine="0"/>
+        <w:jc w:val="center"/>
         <w:rPr>
           <w:shd w:val="clear" w:color="auto" w:fill="FFFFFF"/>
-        </w:rPr>
-      </w:pPr>
+          <w:lang w:val="ro-MO"/>
+        </w:rPr>
+      </w:pPr>
+      <w:proofErr w:type="gramStart"/>
       <w:r>
         <w:rPr>
           <w:shd w:val="clear" w:color="auto" w:fill="FFFFFF"/>
         </w:rPr>
-        <w:tab/>
-      </w:r>
+        <w:t>Fig. 2.</w:t>
+      </w:r>
+      <w:proofErr w:type="gramEnd"/>
       <w:r>
         <w:rPr>
           <w:shd w:val="clear" w:color="auto" w:fill="FFFFFF"/>
         </w:rPr>
         <w:t xml:space="preserve"> </w:t>
       </w:r>
+      <w:proofErr w:type="spellStart"/>
+      <w:proofErr w:type="gramStart"/>
+      <w:r>
+        <w:rPr>
+          <w:shd w:val="clear" w:color="auto" w:fill="FFFFFF"/>
+        </w:rPr>
+        <w:t>Diagrama</w:t>
+      </w:r>
+      <w:proofErr w:type="spellEnd"/>
+      <w:r>
+        <w:rPr>
+          <w:shd w:val="clear" w:color="auto" w:fill="FFFFFF"/>
+        </w:rPr>
+        <w:t xml:space="preserve"> spa</w:t>
+      </w:r>
+      <w:r>
+        <w:rPr>
+          <w:shd w:val="clear" w:color="auto" w:fill="FFFFFF"/>
+          <w:lang w:val="ro-MO"/>
+        </w:rPr>
+        <w:t>țiului gratuit oferit de companii.</w:t>
+      </w:r>
+      <w:proofErr w:type="gramEnd"/>
     </w:p>
     <w:p>
       <w:pPr>
@@ -8112,8 +8422,6 @@
           <w:lang w:val="en-US"/>
         </w:rPr>
       </w:pPr>
-      <w:bookmarkStart w:id="3" w:name="_GoBack"/>
-      <w:bookmarkEnd w:id="3"/>
     </w:p>
     <w:p>
       <w:pPr>
@@ -9699,19 +10007,7 @@
         <w:rPr>
           <w:lang w:val="ro-MO"/>
         </w:rPr>
-        <w:t xml:space="preserve">(accesat </w:t>
-      </w:r>
-      <w:r>
-        <w:rPr>
-          <w:lang w:val="ro-MO"/>
-        </w:rPr>
-        <w:t>17</w:t>
-      </w:r>
-      <w:r>
-        <w:rPr>
-          <w:lang w:val="ro-MO"/>
-        </w:rPr>
-        <w:t>.04.2021)</w:t>
+        <w:t>(accesat 17.04.2021)</w:t>
       </w:r>
     </w:p>
     <w:p>
@@ -9869,7 +10165,7 @@
           <w:rPr>
             <w:noProof/>
           </w:rPr>
-          <w:t>7</w:t>
+          <w:t>5</w:t>
         </w:r>
         <w:r>
           <w:fldChar w:fldCharType="end"/>
@@ -10127,7 +10423,7 @@
   <w:abstractNum w:abstractNumId="2">
     <w:nsid w:val="51450149"/>
     <w:multiLevelType w:val="hybridMultilevel"/>
-    <w:tmpl w:val="4AC4D366"/>
+    <w:tmpl w:val="622CAEE8"/>
     <w:lvl w:ilvl="0" w:tplc="04190001">
       <w:start w:val="1"/>
       <w:numFmt w:val="bullet"/>
@@ -11591,11 +11887,11 @@
         </c:dLbls>
         <c:gapWidth val="75"/>
         <c:overlap val="40"/>
-        <c:axId val="275904768"/>
-        <c:axId val="275927424"/>
+        <c:axId val="146373248"/>
+        <c:axId val="179094272"/>
       </c:barChart>
       <c:catAx>
-        <c:axId val="275904768"/>
+        <c:axId val="146373248"/>
         <c:scaling>
           <c:orientation val="minMax"/>
         </c:scaling>
@@ -11624,7 +11920,7 @@
         <c:majorTickMark val="out"/>
         <c:minorTickMark val="none"/>
         <c:tickLblPos val="nextTo"/>
-        <c:crossAx val="275927424"/>
+        <c:crossAx val="179094272"/>
         <c:crosses val="autoZero"/>
         <c:auto val="1"/>
         <c:lblAlgn val="ctr"/>
@@ -11632,7 +11928,7 @@
         <c:noMultiLvlLbl val="0"/>
       </c:catAx>
       <c:valAx>
-        <c:axId val="275927424"/>
+        <c:axId val="179094272"/>
         <c:scaling>
           <c:orientation val="minMax"/>
         </c:scaling>
@@ -11643,7 +11939,7 @@
         <c:majorTickMark val="none"/>
         <c:minorTickMark val="none"/>
         <c:tickLblPos val="nextTo"/>
-        <c:crossAx val="275904768"/>
+        <c:crossAx val="146373248"/>
         <c:crosses val="autoZero"/>
         <c:crossBetween val="between"/>
       </c:valAx>
@@ -12231,7 +12527,7 @@
 </file>
 
 <file path=customXml/itemProps1.xml><?xml version="1.0" encoding="utf-8"?>
-<ds:datastoreItem xmlns:ds="http://schemas.openxmlformats.org/officeDocument/2006/customXml" ds:itemID="{82F97BF6-9C46-479F-853E-1AB5BE7FAB80}">
+<ds:datastoreItem xmlns:ds="http://schemas.openxmlformats.org/officeDocument/2006/customXml" ds:itemID="{4C297B13-48D3-4E42-BAE4-03CCF677AFC4}">
   <ds:schemaRefs>
     <ds:schemaRef ds:uri="http://schemas.openxmlformats.org/officeDocument/2006/bibliography"/>
   </ds:schemaRefs>

</xml_diff>

<commit_message>
Am adaugat unele definitii si imagini
</commit_message>
<xml_diff>
--- a/Lucru Individual 3.docx
+++ b/Lucru Individual 3.docx
@@ -497,13 +497,130 @@
           <w:r>
             <w:fldChar w:fldCharType="separate"/>
           </w:r>
-          <w:hyperlink w:anchor="_Toc71623986" w:history="1">
+          <w:bookmarkStart w:id="0" w:name="_GoBack"/>
+          <w:bookmarkEnd w:id="0"/>
+          <w:r>
+            <w:rPr>
+              <w:rStyle w:val="ad"/>
+              <w:noProof/>
+            </w:rPr>
+            <w:fldChar w:fldCharType="begin"/>
+          </w:r>
+          <w:r>
+            <w:rPr>
+              <w:rStyle w:val="ad"/>
+              <w:noProof/>
+            </w:rPr>
+            <w:instrText xml:space="preserve"> </w:instrText>
+          </w:r>
+          <w:r>
+            <w:rPr>
+              <w:noProof/>
+            </w:rPr>
+            <w:instrText>HYPERLINK \l "_Toc71744641"</w:instrText>
+          </w:r>
+          <w:r>
+            <w:rPr>
+              <w:rStyle w:val="ad"/>
+              <w:noProof/>
+            </w:rPr>
+            <w:instrText xml:space="preserve"> </w:instrText>
+          </w:r>
+          <w:r>
+            <w:rPr>
+              <w:rStyle w:val="ad"/>
+              <w:noProof/>
+            </w:rPr>
+          </w:r>
+          <w:r>
+            <w:rPr>
+              <w:rStyle w:val="ad"/>
+              <w:noProof/>
+            </w:rPr>
+            <w:fldChar w:fldCharType="separate"/>
+          </w:r>
+          <w:r>
+            <w:rPr>
+              <w:rStyle w:val="ad"/>
+              <w:noProof/>
+            </w:rPr>
+            <w:t>Introducere</w:t>
+          </w:r>
+          <w:r>
+            <w:rPr>
+              <w:noProof/>
+              <w:webHidden/>
+            </w:rPr>
+            <w:tab/>
+          </w:r>
+          <w:r>
+            <w:rPr>
+              <w:noProof/>
+              <w:webHidden/>
+            </w:rPr>
+            <w:fldChar w:fldCharType="begin"/>
+          </w:r>
+          <w:r>
+            <w:rPr>
+              <w:noProof/>
+              <w:webHidden/>
+            </w:rPr>
+            <w:instrText xml:space="preserve"> PAGEREF _Toc71744641 \h </w:instrText>
+          </w:r>
+          <w:r>
+            <w:rPr>
+              <w:noProof/>
+              <w:webHidden/>
+            </w:rPr>
+          </w:r>
+          <w:r>
+            <w:rPr>
+              <w:noProof/>
+              <w:webHidden/>
+            </w:rPr>
+            <w:fldChar w:fldCharType="separate"/>
+          </w:r>
+          <w:r>
+            <w:rPr>
+              <w:noProof/>
+              <w:webHidden/>
+            </w:rPr>
+            <w:t>3</w:t>
+          </w:r>
+          <w:r>
+            <w:rPr>
+              <w:noProof/>
+              <w:webHidden/>
+            </w:rPr>
+            <w:fldChar w:fldCharType="end"/>
+          </w:r>
+          <w:r>
+            <w:rPr>
+              <w:rStyle w:val="ad"/>
+              <w:noProof/>
+            </w:rPr>
+            <w:fldChar w:fldCharType="end"/>
+          </w:r>
+        </w:p>
+        <w:p>
+          <w:pPr>
+            <w:pStyle w:val="11"/>
+            <w:tabs>
+              <w:tab w:val="right" w:leader="dot" w:pos="9627"/>
+            </w:tabs>
+            <w:rPr>
+              <w:rFonts w:eastAsiaTheme="minorEastAsia"/>
+              <w:noProof/>
+              <w:lang w:eastAsia="ru-RU"/>
+            </w:rPr>
+          </w:pPr>
+          <w:hyperlink w:anchor="_Toc71744642" w:history="1">
             <w:r>
               <w:rPr>
                 <w:rStyle w:val="ad"/>
                 <w:noProof/>
               </w:rPr>
-              <w:t>Introducere</w:t>
+              <w:t>Isotric</w:t>
             </w:r>
             <w:r>
               <w:rPr>
@@ -524,7 +641,7 @@
                 <w:noProof/>
                 <w:webHidden/>
               </w:rPr>
-              <w:instrText xml:space="preserve"> PAGEREF _Toc71623986 \h </w:instrText>
+              <w:instrText xml:space="preserve"> PAGEREF _Toc71744642 \h </w:instrText>
             </w:r>
             <w:r>
               <w:rPr>
@@ -544,7 +661,7 @@
                 <w:noProof/>
                 <w:webHidden/>
               </w:rPr>
-              <w:t>3</w:t>
+              <w:t>4</w:t>
             </w:r>
             <w:r>
               <w:rPr>
@@ -567,13 +684,13 @@
               <w:lang w:eastAsia="ru-RU"/>
             </w:rPr>
           </w:pPr>
-          <w:hyperlink w:anchor="_Toc71623987" w:history="1">
+          <w:hyperlink w:anchor="_Toc71744643" w:history="1">
             <w:r>
               <w:rPr>
                 <w:rStyle w:val="ad"/>
                 <w:noProof/>
               </w:rPr>
-              <w:t>Isotric</w:t>
+              <w:t>Caracteristici definitorii ale cloud computing-ului</w:t>
             </w:r>
             <w:r>
               <w:rPr>
@@ -594,7 +711,7 @@
                 <w:noProof/>
                 <w:webHidden/>
               </w:rPr>
-              <w:instrText xml:space="preserve"> PAGEREF _Toc71623987 \h </w:instrText>
+              <w:instrText xml:space="preserve"> PAGEREF _Toc71744643 \h </w:instrText>
             </w:r>
             <w:r>
               <w:rPr>
@@ -614,7 +731,7 @@
                 <w:noProof/>
                 <w:webHidden/>
               </w:rPr>
-              <w:t>4</w:t>
+              <w:t>5</w:t>
             </w:r>
             <w:r>
               <w:rPr>
@@ -637,7 +754,7 @@
               <w:lang w:eastAsia="ru-RU"/>
             </w:rPr>
           </w:pPr>
-          <w:hyperlink w:anchor="_Toc71623988" w:history="1">
+          <w:hyperlink w:anchor="_Toc71744644" w:history="1">
             <w:r>
               <w:rPr>
                 <w:rStyle w:val="ad"/>
@@ -664,7 +781,7 @@
                 <w:noProof/>
                 <w:webHidden/>
               </w:rPr>
-              <w:instrText xml:space="preserve"> PAGEREF _Toc71623988 \h </w:instrText>
+              <w:instrText xml:space="preserve"> PAGEREF _Toc71744644 \h </w:instrText>
             </w:r>
             <w:r>
               <w:rPr>
@@ -684,7 +801,7 @@
                 <w:noProof/>
                 <w:webHidden/>
               </w:rPr>
-              <w:t>5</w:t>
+              <w:t>6</w:t>
             </w:r>
             <w:r>
               <w:rPr>
@@ -707,13 +824,13 @@
               <w:lang w:eastAsia="ru-RU"/>
             </w:rPr>
           </w:pPr>
-          <w:hyperlink w:anchor="_Toc71623989" w:history="1">
+          <w:hyperlink w:anchor="_Toc71744645" w:history="1">
             <w:r>
               <w:rPr>
                 <w:rStyle w:val="ad"/>
                 <w:noProof/>
               </w:rPr>
-              <w:t>Principalii furnizori de cloud public</w:t>
+              <w:t>Modele de servicii în cloud</w:t>
             </w:r>
             <w:r>
               <w:rPr>
@@ -734,7 +851,7 @@
                 <w:noProof/>
                 <w:webHidden/>
               </w:rPr>
-              <w:instrText xml:space="preserve"> PAGEREF _Toc71623989 \h </w:instrText>
+              <w:instrText xml:space="preserve"> PAGEREF _Toc71744645 \h </w:instrText>
             </w:r>
             <w:r>
               <w:rPr>
@@ -754,7 +871,7 @@
                 <w:noProof/>
                 <w:webHidden/>
               </w:rPr>
-              <w:t>7</w:t>
+              <w:t>9</w:t>
             </w:r>
             <w:r>
               <w:rPr>
@@ -777,13 +894,13 @@
               <w:lang w:eastAsia="ru-RU"/>
             </w:rPr>
           </w:pPr>
-          <w:hyperlink w:anchor="_Toc71623990" w:history="1">
+          <w:hyperlink w:anchor="_Toc71744646" w:history="1">
             <w:r>
               <w:rPr>
                 <w:rStyle w:val="ad"/>
                 <w:noProof/>
               </w:rPr>
-              <w:t>Modele de servicii în cloud</w:t>
+              <w:t>SaaS – Software as a Service (Software ca Serviciu)</w:t>
             </w:r>
             <w:r>
               <w:rPr>
@@ -804,7 +921,7 @@
                 <w:noProof/>
                 <w:webHidden/>
               </w:rPr>
-              <w:instrText xml:space="preserve"> PAGEREF _Toc71623990 \h </w:instrText>
+              <w:instrText xml:space="preserve"> PAGEREF _Toc71744646 \h </w:instrText>
             </w:r>
             <w:r>
               <w:rPr>
@@ -824,7 +941,7 @@
                 <w:noProof/>
                 <w:webHidden/>
               </w:rPr>
-              <w:t>8</w:t>
+              <w:t>10</w:t>
             </w:r>
             <w:r>
               <w:rPr>
@@ -847,13 +964,13 @@
               <w:lang w:eastAsia="ru-RU"/>
             </w:rPr>
           </w:pPr>
-          <w:hyperlink w:anchor="_Toc71623991" w:history="1">
+          <w:hyperlink w:anchor="_Toc71744647" w:history="1">
             <w:r>
               <w:rPr>
                 <w:rStyle w:val="ad"/>
                 <w:noProof/>
               </w:rPr>
-              <w:t>Principalele beneficii și limitări ale cloud-ului</w:t>
+              <w:t>PaaS – Platform as a Service (Platformă ca Serviciu)</w:t>
             </w:r>
             <w:r>
               <w:rPr>
@@ -874,7 +991,7 @@
                 <w:noProof/>
                 <w:webHidden/>
               </w:rPr>
-              <w:instrText xml:space="preserve"> PAGEREF _Toc71623991 \h </w:instrText>
+              <w:instrText xml:space="preserve"> PAGEREF _Toc71744647 \h </w:instrText>
             </w:r>
             <w:r>
               <w:rPr>
@@ -894,7 +1011,7 @@
                 <w:noProof/>
                 <w:webHidden/>
               </w:rPr>
-              <w:t>9</w:t>
+              <w:t>11</w:t>
             </w:r>
             <w:r>
               <w:rPr>
@@ -917,13 +1034,13 @@
               <w:lang w:eastAsia="ru-RU"/>
             </w:rPr>
           </w:pPr>
-          <w:hyperlink w:anchor="_Toc71623992" w:history="1">
+          <w:hyperlink w:anchor="_Toc71744648" w:history="1">
             <w:r>
               <w:rPr>
                 <w:rStyle w:val="ad"/>
                 <w:noProof/>
               </w:rPr>
-              <w:t>Bibliografie</w:t>
+              <w:t>IaaS – Infrastructure as a Service (Infrastructură ca Serviciu)</w:t>
             </w:r>
             <w:r>
               <w:rPr>
@@ -944,7 +1061,7 @@
                 <w:noProof/>
                 <w:webHidden/>
               </w:rPr>
-              <w:instrText xml:space="preserve"> PAGEREF _Toc71623992 \h </w:instrText>
+              <w:instrText xml:space="preserve"> PAGEREF _Toc71744648 \h </w:instrText>
             </w:r>
             <w:r>
               <w:rPr>
@@ -965,6 +1082,76 @@
                 <w:webHidden/>
               </w:rPr>
               <w:t>12</w:t>
+            </w:r>
+            <w:r>
+              <w:rPr>
+                <w:noProof/>
+                <w:webHidden/>
+              </w:rPr>
+              <w:fldChar w:fldCharType="end"/>
+            </w:r>
+          </w:hyperlink>
+        </w:p>
+        <w:p>
+          <w:pPr>
+            <w:pStyle w:val="11"/>
+            <w:tabs>
+              <w:tab w:val="right" w:leader="dot" w:pos="9627"/>
+            </w:tabs>
+            <w:rPr>
+              <w:rFonts w:eastAsiaTheme="minorEastAsia"/>
+              <w:noProof/>
+              <w:lang w:eastAsia="ru-RU"/>
+            </w:rPr>
+          </w:pPr>
+          <w:hyperlink w:anchor="_Toc71744649" w:history="1">
+            <w:r>
+              <w:rPr>
+                <w:rStyle w:val="ad"/>
+                <w:noProof/>
+              </w:rPr>
+              <w:t>Bibliografie</w:t>
+            </w:r>
+            <w:r>
+              <w:rPr>
+                <w:noProof/>
+                <w:webHidden/>
+              </w:rPr>
+              <w:tab/>
+            </w:r>
+            <w:r>
+              <w:rPr>
+                <w:noProof/>
+                <w:webHidden/>
+              </w:rPr>
+              <w:fldChar w:fldCharType="begin"/>
+            </w:r>
+            <w:r>
+              <w:rPr>
+                <w:noProof/>
+                <w:webHidden/>
+              </w:rPr>
+              <w:instrText xml:space="preserve"> PAGEREF _Toc71744649 \h </w:instrText>
+            </w:r>
+            <w:r>
+              <w:rPr>
+                <w:noProof/>
+                <w:webHidden/>
+              </w:rPr>
+            </w:r>
+            <w:r>
+              <w:rPr>
+                <w:noProof/>
+                <w:webHidden/>
+              </w:rPr>
+              <w:fldChar w:fldCharType="separate"/>
+            </w:r>
+            <w:r>
+              <w:rPr>
+                <w:noProof/>
+                <w:webHidden/>
+              </w:rPr>
+              <w:t>13</w:t>
             </w:r>
             <w:r>
               <w:rPr>
@@ -1011,12 +1198,12 @@
       <w:pPr>
         <w:pStyle w:val="Capitol"/>
       </w:pPr>
-      <w:bookmarkStart w:id="0" w:name="_Toc71623986"/>
+      <w:bookmarkStart w:id="1" w:name="_Toc71744641"/>
       <w:r>
         <w:lastRenderedPageBreak/>
         <w:t>Introducere</w:t>
       </w:r>
-      <w:bookmarkEnd w:id="0"/>
+      <w:bookmarkEnd w:id="1"/>
     </w:p>
     <w:p>
       <w:pPr>
@@ -1139,14 +1326,110 @@
     </w:p>
     <w:p>
       <w:pPr>
+        <w:pStyle w:val="Textdebaza"/>
+        <w:jc w:val="center"/>
+      </w:pPr>
+      <w:proofErr w:type="gramStart"/>
+      <w:r>
+        <w:rPr>
+          <w:b/>
+        </w:rPr>
+        <w:t>Figura 1.</w:t>
+      </w:r>
+      <w:proofErr w:type="gramEnd"/>
+      <w:r>
+        <w:t xml:space="preserve"> </w:t>
+      </w:r>
+      <w:proofErr w:type="gramStart"/>
+      <w:r>
+        <w:t>D</w:t>
+      </w:r>
+      <w:r>
+        <w:t>omeniile</w:t>
+      </w:r>
+      <w:r>
+        <w:t xml:space="preserve"> de utilizare C</w:t>
+      </w:r>
+      <w:r>
+        <w:t>loud.</w:t>
+      </w:r>
+      <w:proofErr w:type="gramEnd"/>
+    </w:p>
+    <w:p>
+      <w:pPr>
+        <w:jc w:val="center"/>
         <w:rPr>
           <w:lang w:val="en-US"/>
         </w:rPr>
       </w:pPr>
       <w:r>
         <w:rPr>
-          <w:lang w:val="en-US"/>
-        </w:rPr>
+          <w:noProof/>
+          <w:lang w:eastAsia="ru-RU"/>
+        </w:rPr>
+        <w:drawing>
+          <wp:inline distT="0" distB="0" distL="0" distR="0">
+            <wp:extent cx="5762445" cy="3849007"/>
+            <wp:effectExtent l="0" t="0" r="0" b="0"/>
+            <wp:docPr id="7" name="Рисунок 7"/>
+            <wp:cNvGraphicFramePr>
+              <a:graphicFrameLocks xmlns:a="http://schemas.openxmlformats.org/drawingml/2006/main" noChangeAspect="1"/>
+            </wp:cNvGraphicFramePr>
+            <a:graphic xmlns:a="http://schemas.openxmlformats.org/drawingml/2006/main">
+              <a:graphicData uri="http://schemas.openxmlformats.org/drawingml/2006/picture">
+                <pic:pic xmlns:pic="http://schemas.openxmlformats.org/drawingml/2006/picture">
+                  <pic:nvPicPr>
+                    <pic:cNvPr id="0" name="bigstock-d-Rendering-Cloud-Computing-267217441_1024X684.jpg"/>
+                    <pic:cNvPicPr/>
+                  </pic:nvPicPr>
+                  <pic:blipFill>
+                    <a:blip r:embed="rId11">
+                      <a:extLst>
+                        <a:ext uri="{28A0092B-C50C-407E-A947-70E740481C1C}">
+                          <a14:useLocalDpi xmlns:a14="http://schemas.microsoft.com/office/drawing/2010/main" val="0"/>
+                        </a:ext>
+                      </a:extLst>
+                    </a:blip>
+                    <a:stretch>
+                      <a:fillRect/>
+                    </a:stretch>
+                  </pic:blipFill>
+                  <pic:spPr>
+                    <a:xfrm>
+                      <a:off x="0" y="0"/>
+                      <a:ext cx="5773097" cy="3856122"/>
+                    </a:xfrm>
+                    <a:prstGeom prst="rect">
+                      <a:avLst/>
+                    </a:prstGeom>
+                    <a:ln>
+                      <a:noFill/>
+                    </a:ln>
+                    <a:effectLst>
+                      <a:softEdge rad="112500"/>
+                    </a:effectLst>
+                  </pic:spPr>
+                </pic:pic>
+              </a:graphicData>
+            </a:graphic>
+          </wp:inline>
+        </w:drawing>
+      </w:r>
+    </w:p>
+    <w:p>
+      <w:pPr>
+        <w:rPr>
+          <w:rFonts w:ascii="Times New Roman" w:eastAsia="Times New Roman" w:hAnsi="Times New Roman" w:cs="Times New Roman"/>
+          <w:b/>
+          <w:bCs/>
+          <w:caps/>
+          <w:kern w:val="36"/>
+          <w:sz w:val="24"/>
+          <w:szCs w:val="48"/>
+          <w:lang w:val="ro-MO" w:eastAsia="ru-RU"/>
+        </w:rPr>
+      </w:pPr>
+      <w:r>
         <w:br w:type="page"/>
       </w:r>
     </w:p>
@@ -1154,18 +1437,18 @@
       <w:pPr>
         <w:pStyle w:val="Capitol"/>
       </w:pPr>
-      <w:bookmarkStart w:id="1" w:name="_Toc71623987"/>
+      <w:bookmarkStart w:id="2" w:name="_Toc71744642"/>
       <w:r>
         <w:lastRenderedPageBreak/>
         <w:t>Isotric</w:t>
       </w:r>
-      <w:bookmarkEnd w:id="1"/>
+      <w:bookmarkEnd w:id="2"/>
     </w:p>
     <w:p>
       <w:pPr>
         <w:pStyle w:val="Textdebaza"/>
         <w:sectPr>
-          <w:footerReference w:type="default" r:id="rId11"/>
+          <w:footerReference w:type="default" r:id="rId12"/>
           <w:pgSz w:w="11906" w:h="16838"/>
           <w:pgMar w:top="1134" w:right="851" w:bottom="1134" w:left="1418" w:header="709" w:footer="709" w:gutter="0"/>
           <w:cols w:space="708"/>
@@ -1412,7 +1695,7 @@
           <w:lang w:val="ru-RU"/>
         </w:rPr>
         <w:drawing>
-          <wp:anchor distT="0" distB="0" distL="114300" distR="114300" simplePos="0" relativeHeight="251658240" behindDoc="0" locked="0" layoutInCell="1" allowOverlap="1" wp14:anchorId="656CD9F6" wp14:editId="1BF29832">
+          <wp:anchor distT="0" distB="0" distL="114300" distR="114300" simplePos="0" relativeHeight="251658240" behindDoc="0" locked="0" layoutInCell="1" allowOverlap="1" wp14:anchorId="1A0E9880" wp14:editId="3CFD15DC">
             <wp:simplePos x="0" y="0"/>
             <wp:positionH relativeFrom="column">
               <wp:posOffset>4638040</wp:posOffset>
@@ -1435,7 +1718,7 @@
                     <pic:cNvPicPr/>
                   </pic:nvPicPr>
                   <pic:blipFill>
-                    <a:blip r:embed="rId12">
+                    <a:blip r:embed="rId13">
                       <a:extLst>
                         <a:ext uri="{28A0092B-C50C-407E-A947-70E740481C1C}">
                           <a14:useLocalDpi xmlns:a14="http://schemas.microsoft.com/office/drawing/2010/main" val="0"/>
@@ -1475,7 +1758,7 @@
         <mc:AlternateContent>
           <mc:Choice Requires="wps">
             <w:drawing>
-              <wp:anchor distT="0" distB="0" distL="114300" distR="114300" simplePos="0" relativeHeight="251659264" behindDoc="0" locked="0" layoutInCell="1" allowOverlap="1" wp14:anchorId="36C7C7E2" wp14:editId="294C0BC9">
+              <wp:anchor distT="0" distB="0" distL="114300" distR="114300" simplePos="0" relativeHeight="251659264" behindDoc="0" locked="0" layoutInCell="1" allowOverlap="1" wp14:anchorId="19E71AC5" wp14:editId="51FABFB9">
                 <wp:simplePos x="0" y="0"/>
                 <wp:positionH relativeFrom="column">
                   <wp:posOffset>4274820</wp:posOffset>
@@ -1535,7 +1818,23 @@
                                 <w:b/>
                                 <w:lang w:val="ro-MO"/>
                               </w:rPr>
-                              <w:t xml:space="preserve">Figura 1 - </w:t>
+                              <w:t xml:space="preserve">Figura </w:t>
+                            </w:r>
+                            <w:r>
+                              <w:rPr>
+                                <w:rFonts w:ascii="Times New Roman" w:hAnsi="Times New Roman" w:cs="Times New Roman"/>
+                                <w:b/>
+                                <w:lang w:val="ro-MO"/>
+                              </w:rPr>
+                              <w:t>2.</w:t>
+                            </w:r>
+                            <w:r>
+                              <w:rPr>
+                                <w:rFonts w:ascii="Times New Roman" w:hAnsi="Times New Roman" w:cs="Times New Roman"/>
+                                <w:b/>
+                                <w:lang w:val="ro-MO"/>
+                              </w:rPr>
+                              <w:t xml:space="preserve"> </w:t>
                             </w:r>
                             <w:r>
                               <w:rPr>
@@ -1587,7 +1886,23 @@
                           <w:b/>
                           <w:lang w:val="ro-MO"/>
                         </w:rPr>
-                        <w:t xml:space="preserve">Figura 1 - </w:t>
+                        <w:t xml:space="preserve">Figura </w:t>
+                      </w:r>
+                      <w:r>
+                        <w:rPr>
+                          <w:rFonts w:ascii="Times New Roman" w:hAnsi="Times New Roman" w:cs="Times New Roman"/>
+                          <w:b/>
+                          <w:lang w:val="ro-MO"/>
+                        </w:rPr>
+                        <w:t>2.</w:t>
+                      </w:r>
+                      <w:r>
+                        <w:rPr>
+                          <w:rFonts w:ascii="Times New Roman" w:hAnsi="Times New Roman" w:cs="Times New Roman"/>
+                          <w:b/>
+                          <w:lang w:val="ro-MO"/>
+                        </w:rPr>
+                        <w:t xml:space="preserve"> </w:t>
                       </w:r>
                       <w:r>
                         <w:rPr>
@@ -1629,7 +1944,13 @@
       </w:r>
       <w:proofErr w:type="gramStart"/>
       <w:r>
-        <w:t>Interesul comercial a fost de asemenea unul din factorii decisivi în adopția tehnologiilor informaționale, prețurile scăzând de la decadă la decadă, coroborat cu o creștere a gamei de produse și servicii puse la dispoziția consumatorilor.</w:t>
+        <w:t>Interesul comercial a fost de asemenea unul din factorii decisivi în adopția tehnologiilor informaționale, prețurile scăzând de la decadă la decadă, co</w:t>
+      </w:r>
+      <w:r>
+        <w:t>la</w:t>
+      </w:r>
+      <w:r>
+        <w:t>borat cu o creștere a gamei de produse și servicii puse la dispoziția consumatorilor.</w:t>
       </w:r>
       <w:proofErr w:type="gramEnd"/>
       <w:r>
@@ -1691,7 +2012,7 @@
         <w:t>Epoca cloud computing-ului este considerată astăzi o piatră de hotar a tehnologiilor informaționale, impactul acestora în modul în care se vor derula afacerile viitorului fiind greu de anticipat. Puterea de calcul teoretic nelimitată, accesul de oriunde și colaborarea la un alt nivel va avea un impact direct în eficiența departamentelor de IT prin schimbarea modului în care își vor desfășura atribuțiile și a activității economice în general prin accesul mai rapid la activele informaționale din cadrul companiei</w:t>
       </w:r>
       <w:r>
-        <w:t xml:space="preserve"> </w:t>
+        <w:t>.</w:t>
       </w:r>
     </w:p>
     <w:p>
@@ -1705,6 +2026,9 @@
         </w:rPr>
       </w:pPr>
       <w:r>
+        <w:rPr>
+          <w:lang w:val="en-US"/>
+        </w:rPr>
         <w:br w:type="page"/>
       </w:r>
     </w:p>
@@ -1712,16 +2036,22 @@
       <w:pPr>
         <w:pStyle w:val="Capitol"/>
       </w:pPr>
+      <w:bookmarkStart w:id="3" w:name="_Toc71744643"/>
       <w:r>
         <w:lastRenderedPageBreak/>
         <w:t>Caracteristici definitorii ale cloud computing-ului</w:t>
       </w:r>
+      <w:bookmarkEnd w:id="3"/>
     </w:p>
     <w:p>
       <w:pPr>
         <w:pStyle w:val="Textdebaza"/>
       </w:pPr>
       <w:r>
+        <w:rPr>
+          <w:noProof/>
+          <w:lang w:val="ru-RU"/>
+        </w:rPr>
         <mc:AlternateContent>
           <mc:Choice Requires="wps">
             <w:drawing>
@@ -1784,7 +2114,13 @@
                               <w:rPr>
                                 <w:b/>
                               </w:rPr>
-                              <w:t>Figura 2</w:t>
+                              <w:t xml:space="preserve">Figura </w:t>
+                            </w:r>
+                            <w:r>
+                              <w:rPr>
+                                <w:b/>
+                              </w:rPr>
+                              <w:t>3</w:t>
                             </w:r>
                             <w:r>
                               <w:t xml:space="preserve"> - Proiecție plot a terminologiei cloud computing</w:t>
@@ -1822,7 +2158,13 @@
                         <w:rPr>
                           <w:b/>
                         </w:rPr>
-                        <w:t>Figura 2</w:t>
+                        <w:t xml:space="preserve">Figura </w:t>
+                      </w:r>
+                      <w:r>
+                        <w:rPr>
+                          <w:b/>
+                        </w:rPr>
+                        <w:t>3</w:t>
                       </w:r>
                       <w:r>
                         <w:t xml:space="preserve"> - Proiecție plot a terminologiei cloud computing</w:t>
@@ -1837,6 +2179,10 @@
         </mc:AlternateContent>
       </w:r>
       <w:r>
+        <w:rPr>
+          <w:noProof/>
+          <w:lang w:val="ru-RU"/>
+        </w:rPr>
         <w:drawing>
           <wp:anchor distT="0" distB="0" distL="114300" distR="114300" simplePos="0" relativeHeight="251661312" behindDoc="0" locked="0" layoutInCell="1" allowOverlap="1" wp14:anchorId="194E5BBB" wp14:editId="6E21C1F7">
             <wp:simplePos x="0" y="0"/>
@@ -1861,7 +2207,7 @@
                     <pic:cNvPicPr/>
                   </pic:nvPicPr>
                   <pic:blipFill>
-                    <a:blip r:embed="rId13">
+                    <a:blip r:embed="rId14">
                       <a:extLst>
                         <a:ext uri="{28A0092B-C50C-407E-A947-70E740481C1C}">
                           <a14:useLocalDpi xmlns:a14="http://schemas.microsoft.com/office/drawing/2010/main" val="0"/>
@@ -1918,10 +2264,7 @@
       </w:r>
       <w:proofErr w:type="gramEnd"/>
       <w:r>
-        <w:t xml:space="preserve"> permis în mod concurent unui număr mare de consumatori prin intermediul tehnologiilor de virtualizare cu funcții de auto</w:t>
-      </w:r>
-      <w:r>
-        <w:t xml:space="preserve">scalare și provizionare automatizate în funcție de numărul de cereri de procesare. Din punct de vedere teoretic cantitatea de resurse de procesare și stocare de care poate beneficia </w:t>
+        <w:t xml:space="preserve"> permis în mod concurent unui număr mare de consumatori prin intermediul tehnologiilor de virtualizare cu funcții de autoscalare și provizionare automatizate în funcție de numărul de cereri de procesare. Din punct de vedere teoretic cantitatea de resurse de procesare și stocare de care poate beneficia </w:t>
       </w:r>
       <w:proofErr w:type="gramStart"/>
       <w:r>
@@ -1937,7 +2280,7 @@
       </w:r>
       <w:proofErr w:type="gramEnd"/>
       <w:r>
-        <w:t xml:space="preserve"> prezentăm principalele modele de servicii și implementare a tehnologiilor cloud, precum și metodele de organizare, management și securitate a datelor.</w:t>
+        <w:t xml:space="preserve"> prezentăm principalele modele de servicii și implementare a tehnologiilor cloud.</w:t>
       </w:r>
     </w:p>
     <w:p>
@@ -1960,10 +2303,7 @@
         <w:t>Figura 4</w:t>
       </w:r>
       <w:r>
-        <w:t xml:space="preserve"> - </w:t>
-      </w:r>
-      <w:r>
-        <w:t>Ierarhia caracteristicilor cloud computing</w:t>
+        <w:t xml:space="preserve"> - Ierarhia caracteristicilor cloud computing</w:t>
       </w:r>
     </w:p>
     <w:p>
@@ -1972,8 +2312,12 @@
         <w:jc w:val="center"/>
       </w:pPr>
       <w:r>
+        <w:rPr>
+          <w:noProof/>
+          <w:lang w:val="ru-RU"/>
+        </w:rPr>
         <w:drawing>
-          <wp:inline distT="0" distB="0" distL="0" distR="0" wp14:anchorId="5EB27D7A" wp14:editId="0084A58A">
+          <wp:inline distT="0" distB="0" distL="0" distR="0" wp14:anchorId="3B65043A" wp14:editId="2D5FFF83">
             <wp:extent cx="3536830" cy="2262693"/>
             <wp:effectExtent l="0" t="0" r="6985" b="4445"/>
             <wp:docPr id="6" name="Рисунок 6"/>
@@ -1988,7 +2332,7 @@
                     <pic:cNvPicPr/>
                   </pic:nvPicPr>
                   <pic:blipFill>
-                    <a:blip r:embed="rId14"/>
+                    <a:blip r:embed="rId15"/>
                     <a:stretch>
                       <a:fillRect/>
                     </a:stretch>
@@ -2011,14 +2355,31 @@
     </w:p>
     <w:p>
       <w:pPr>
+        <w:rPr>
+          <w:rFonts w:ascii="Times New Roman" w:eastAsia="Times New Roman" w:hAnsi="Times New Roman" w:cs="Times New Roman"/>
+          <w:b/>
+          <w:bCs/>
+          <w:caps/>
+          <w:kern w:val="36"/>
+          <w:sz w:val="24"/>
+          <w:szCs w:val="48"/>
+          <w:lang w:val="ro-MO" w:eastAsia="ru-RU"/>
+        </w:rPr>
+      </w:pPr>
+      <w:r>
+        <w:br w:type="page"/>
+      </w:r>
+    </w:p>
+    <w:p>
+      <w:pPr>
         <w:pStyle w:val="Capitol"/>
       </w:pPr>
-      <w:bookmarkStart w:id="2" w:name="_Toc71623988"/>
+      <w:bookmarkStart w:id="4" w:name="_Toc71744644"/>
       <w:r>
         <w:lastRenderedPageBreak/>
         <w:t>Modele de implementare ale cloud computing-ului</w:t>
       </w:r>
-      <w:bookmarkEnd w:id="2"/>
+      <w:bookmarkEnd w:id="4"/>
     </w:p>
     <w:p>
       <w:pPr>
@@ -2172,7 +2533,10 @@
       </w:r>
       <w:proofErr w:type="gramEnd"/>
       <w:r>
-        <w:t xml:space="preserve"> Privat Publi c Sursa: Proiecție proprie;</w:t>
+        <w:t xml:space="preserve"> Privat Publi</w:t>
+      </w:r>
+      <w:r>
+        <w:t>c.</w:t>
       </w:r>
     </w:p>
     <w:p>
@@ -2674,15 +3038,50 @@
         <w:t>Sumar</w:t>
       </w:r>
       <w:r>
-        <w:t xml:space="preserve">: Virtualizarea poate oferi flexibilitatea puterii de calcul alocate unui proces informațional specific dar nu poate îndeplini singură caracteristicile esențiale pentru ca </w:t>
+        <w:t xml:space="preserve">: Virtualizarea poate oferi flexibilitatea puterii de calcul </w:t>
+      </w:r>
+      <w:r>
+        <w:pgNum/>
+        <w:t>ybrid</w:t>
+      </w:r>
+      <w:r>
+        <w:pgNum/>
+        <w:t>i</w:t>
+      </w:r>
+      <w:r>
+        <w:t xml:space="preserve"> unui </w:t>
+      </w:r>
+      <w:r>
+        <w:pgNum/>
+        <w:t>ybrid</w:t>
+      </w:r>
+      <w:r>
+        <w:pgNum/>
+      </w:r>
+      <w:r>
+        <w:t xml:space="preserve"> </w:t>
+      </w:r>
+      <w:r>
+        <w:pgNum/>
+        <w:t>ybrid</w:t>
+      </w:r>
+      <w:r>
+        <w:pgNum/>
       </w:r>
       <w:proofErr w:type="gramStart"/>
       <w:r>
-        <w:t>un</w:t>
+        <w:t>ist</w:t>
       </w:r>
       <w:proofErr w:type="gramEnd"/>
       <w:r>
-        <w:t xml:space="preserve"> centru de procesare al unei companii să fie considerat cloud privat. Este nevoie ca serviciile </w:t>
+        <w:pgNum/>
+        <w:t>e</w:t>
+      </w:r>
+      <w:r>
+        <w:pgNum/>
+      </w:r>
+      <w:r>
+        <w:t xml:space="preserve"> specific dar nu poate îndeplini singură caracteristicile esențiale pentru ca un centru de procesare al unei companii să fie considerat cloud privat. Este nevoie ca serviciile </w:t>
       </w:r>
       <w:proofErr w:type="gramStart"/>
       <w:r>
@@ -2690,59 +3089,133 @@
       </w:r>
       <w:proofErr w:type="gramEnd"/>
       <w:r>
-        <w:t xml:space="preserve"> poată fi oferite cu autoservire la cerere și să poată fi comensurate. Implementarea cloud-ului privat implică investiții inițiale semnificative și o schimbare a modului de livrare </w:t>
+        <w:t xml:space="preserve"> poată fi oferite cu autoservire la cerere și să poată fi </w:t>
+      </w:r>
+      <w:r>
+        <w:pgNum/>
+        <w:t>ybrid</w:t>
+      </w:r>
+      <w:r>
+        <w:pgNum/>
+        <w:t>ist</w:t>
+      </w:r>
+      <w:r>
+        <w:pgNum/>
+        <w:t>e</w:t>
+      </w:r>
+      <w:r>
+        <w:t xml:space="preserve">. Implementarea cloud-ului privat implică investiții inițiale semnificative și o schimbare a modului de livrare a anumitor servicii informaționale. Considerat de mulți </w:t>
+      </w:r>
+      <w:r>
+        <w:pgNum/>
+        <w:t>ybrid</w:t>
+      </w:r>
+      <w:r>
+        <w:pgNum/>
       </w:r>
       <w:proofErr w:type="gramStart"/>
       <w:r>
-        <w:t>a</w:t>
+        <w:t>ist</w:t>
       </w:r>
       <w:proofErr w:type="gramEnd"/>
       <w:r>
-        <w:t xml:space="preserve"> anumitor servicii informaționale. Considerat de mulți specialiști un domeniu de viitor, cloud-ul hibrid îmbină funcționalitățile și caracteristicilor cloud-ului privat cu cel public, în sensul asigurării unui echilibru între puterea de prelucrare, costuri și serviciile care pot fi livrate. Fiind foarte complex, necesită costuri de implementare și operare sporite dar are avantajul asigurării unui nivel acceptabil al confidențialității, integrității și disponibilității datelor și serviciilor informaționale</w:t>
-      </w:r>
-    </w:p>
-    <w:p>
-      <w:pPr>
-        <w:rPr>
-          <w:lang w:val="en-US"/>
-        </w:rPr>
-      </w:pPr>
-    </w:p>
-    <w:p>
-      <w:pPr>
-        <w:rPr>
-          <w:lang w:val="en-US"/>
-        </w:rPr>
-      </w:pPr>
-      <w:r>
-        <w:rPr>
-          <w:lang w:val="en-US"/>
-        </w:rPr>
+        <w:t xml:space="preserve"> un domeniu de viitor, cloud-ul </w:t>
+      </w:r>
+      <w:r>
+        <w:pgNum/>
+        <w:t>ybrid</w:t>
+      </w:r>
+      <w:r>
+        <w:t xml:space="preserve"> îmbină funcționalitățile și caracteristicilor cloud-ului privat cu cel public, în sensul asigurării unui echilibru între puterea de prelucrare, costuri și serviciile care pot fi livrate. Fiind foarte complex, necesită costuri de implementare și operare sporite dar are avantajul asigurării unui nivel acceptabil al confidențialității, integrității și disponibilității datelor și serviciilor informaționale</w:t>
+      </w:r>
+    </w:p>
+    <w:p>
+      <w:pPr>
+        <w:pStyle w:val="Textdebaza"/>
+        <w:ind w:firstLine="0"/>
+        <w:jc w:val="center"/>
+      </w:pPr>
+      <w:r>
         <w:br/>
       </w:r>
-    </w:p>
-    <w:p>
-      <w:pPr>
-        <w:pStyle w:val="Capitol"/>
-      </w:pPr>
+      <w:proofErr w:type="gramStart"/>
+      <w:r>
+        <w:rPr>
+          <w:b/>
+        </w:rPr>
+        <w:t>Figura 5</w:t>
+      </w:r>
+      <w:r>
+        <w:t>.</w:t>
+      </w:r>
+      <w:proofErr w:type="gramEnd"/>
+      <w:r>
+        <w:t xml:space="preserve"> Tipurile de Cloud.</w:t>
+      </w:r>
+    </w:p>
+    <w:p>
+      <w:pPr>
+        <w:pStyle w:val="Textdebaza"/>
+        <w:jc w:val="center"/>
+      </w:pPr>
+    </w:p>
+    <w:p>
+      <w:pPr>
+        <w:pStyle w:val="Textdebaza"/>
+      </w:pPr>
+      <w:r>
+        <w:rPr>
+          <w:noProof/>
+        </w:rPr>
+        <w:drawing>
+          <wp:inline distT="0" distB="0" distL="0" distR="0" wp14:anchorId="03DB7FF2" wp14:editId="16C819F1">
+            <wp:extent cx="4876800" cy="2790825"/>
+            <wp:effectExtent l="0" t="0" r="0" b="0"/>
+            <wp:docPr id="8" name="Рисунок 8"/>
+            <wp:cNvGraphicFramePr>
+              <a:graphicFrameLocks xmlns:a="http://schemas.openxmlformats.org/drawingml/2006/main" noChangeAspect="1"/>
+            </wp:cNvGraphicFramePr>
+            <a:graphic xmlns:a="http://schemas.openxmlformats.org/drawingml/2006/main">
+              <a:graphicData uri="http://schemas.openxmlformats.org/drawingml/2006/picture">
+                <pic:pic xmlns:pic="http://schemas.openxmlformats.org/drawingml/2006/picture">
+                  <pic:nvPicPr>
+                    <pic:cNvPr id="0" name="unnamed.png"/>
+                    <pic:cNvPicPr/>
+                  </pic:nvPicPr>
+                  <pic:blipFill>
+                    <a:blip r:embed="rId16">
+                      <a:extLst>
+                        <a:ext uri="{28A0092B-C50C-407E-A947-70E740481C1C}">
+                          <a14:useLocalDpi xmlns:a14="http://schemas.microsoft.com/office/drawing/2010/main" val="0"/>
+                        </a:ext>
+                      </a:extLst>
+                    </a:blip>
+                    <a:stretch>
+                      <a:fillRect/>
+                    </a:stretch>
+                  </pic:blipFill>
+                  <pic:spPr>
+                    <a:xfrm>
+                      <a:off x="0" y="0"/>
+                      <a:ext cx="4876800" cy="2790825"/>
+                    </a:xfrm>
+                    <a:prstGeom prst="rect">
+                      <a:avLst/>
+                    </a:prstGeom>
+                  </pic:spPr>
+                </pic:pic>
+              </a:graphicData>
+            </a:graphic>
+          </wp:inline>
+        </w:drawing>
+      </w:r>
       <w:r>
         <w:br w:type="column"/>
       </w:r>
-      <w:bookmarkStart w:id="3" w:name="_Toc71623989"/>
       <w:r>
         <w:lastRenderedPageBreak/>
-        <w:t xml:space="preserve">Principalii furnizori </w:t>
-      </w:r>
-      <w:r>
-        <w:rPr>
-          <w:rStyle w:val="ls28"/>
-        </w:rPr>
-        <w:t>de</w:t>
-      </w:r>
-      <w:r>
-        <w:t xml:space="preserve"> cloud public</w:t>
-      </w:r>
-      <w:bookmarkEnd w:id="3"/>
+        <w:t>Principalii furnizori de cloud public</w:t>
+      </w:r>
     </w:p>
     <w:p>
       <w:pPr>
@@ -2768,21 +3241,24 @@
         <w:t xml:space="preserve"> aveți nevoie este să obțineți câteva cunoștințe de bază despre aceste spații de stocare gratuite în cloud și să alegeți cea mai potrivită. Aici aducem lista celor mai bune spații de stocare gratuite în cloud</w:t>
       </w:r>
       <w:r>
-        <w:t xml:space="preserve"> (fig.2)</w:t>
-      </w:r>
-      <w:r>
-        <w:t>, să ne adâncim pentru a afla mai multe despre aceste soluții de stocare în cloud</w:t>
+        <w:t xml:space="preserve"> (</w:t>
+      </w:r>
+      <w:r>
+        <w:t>Tabela</w:t>
+      </w:r>
+      <w:r>
+        <w:t>.2)</w:t>
+      </w:r>
+      <w:r>
+        <w:t xml:space="preserve">, </w:t>
       </w:r>
       <w:proofErr w:type="gramStart"/>
       <w:r>
-        <w:t>.</w:t>
-      </w:r>
-      <w:r>
-        <w:t>(</w:t>
+        <w:t>să</w:t>
       </w:r>
       <w:proofErr w:type="gramEnd"/>
       <w:r>
-        <w:t>Persoana 3)</w:t>
+        <w:t xml:space="preserve"> ne adâncim pentru a afla mai multe despre aceste soluții de stocare în cloud.</w:t>
       </w:r>
     </w:p>
     <w:p>
@@ -2810,7 +3286,7 @@
             <wp:cNvGraphicFramePr/>
             <a:graphic xmlns:a="http://schemas.openxmlformats.org/drawingml/2006/main">
               <a:graphicData uri="http://schemas.openxmlformats.org/drawingml/2006/chart">
-                <c:chart xmlns:c="http://schemas.openxmlformats.org/drawingml/2006/chart" xmlns:r="http://schemas.openxmlformats.org/officeDocument/2006/relationships" r:id="rId15"/>
+                <c:chart xmlns:c="http://schemas.openxmlformats.org/drawingml/2006/chart" xmlns:r="http://schemas.openxmlformats.org/officeDocument/2006/relationships" r:id="rId17"/>
               </a:graphicData>
             </a:graphic>
           </wp:inline>
@@ -2906,35 +3382,216 @@
     </w:p>
     <w:p>
       <w:pPr>
+        <w:pStyle w:val="Capitol"/>
+      </w:pPr>
+      <w:r>
         <w:rPr>
           <w:shd w:val="clear" w:color="auto" w:fill="FFFFFF"/>
-          <w:lang w:val="en-US"/>
-        </w:rPr>
-      </w:pPr>
-      <w:r>
-        <w:rPr>
-          <w:shd w:val="clear" w:color="auto" w:fill="FFFFFF"/>
-          <w:lang w:val="en-US"/>
         </w:rPr>
         <w:br w:type="page"/>
       </w:r>
-      <w:bookmarkStart w:id="4" w:name="_Toc71623990"/>
-    </w:p>
-    <w:p>
-      <w:pPr>
-        <w:pStyle w:val="Capitol"/>
-      </w:pPr>
+      <w:bookmarkStart w:id="5" w:name="_Toc71744645"/>
       <w:r>
         <w:lastRenderedPageBreak/>
         <w:t>Modele de servicii în cloud</w:t>
       </w:r>
-      <w:bookmarkEnd w:id="4"/>
+      <w:bookmarkEnd w:id="5"/>
+      <w:r>
+        <w:t xml:space="preserve"> </w:t>
+      </w:r>
     </w:p>
     <w:p>
       <w:pPr>
         <w:pStyle w:val="Textdebaza"/>
       </w:pPr>
       <w:r>
+        <w:rPr>
+          <w:noProof/>
+          <w:lang w:val="ru-RU"/>
+        </w:rPr>
+        <mc:AlternateContent>
+          <mc:Choice Requires="wps">
+            <w:drawing>
+              <wp:anchor distT="0" distB="0" distL="114300" distR="114300" simplePos="0" relativeHeight="251664384" behindDoc="0" locked="0" layoutInCell="1" allowOverlap="1" wp14:anchorId="48EBDB9C" wp14:editId="1B54C95D">
+                <wp:simplePos x="0" y="0"/>
+                <wp:positionH relativeFrom="column">
+                  <wp:posOffset>1824355</wp:posOffset>
+                </wp:positionH>
+                <wp:positionV relativeFrom="paragraph">
+                  <wp:posOffset>857250</wp:posOffset>
+                </wp:positionV>
+                <wp:extent cx="4173855" cy="344805"/>
+                <wp:effectExtent l="0" t="0" r="0" b="0"/>
+                <wp:wrapSquare wrapText="bothSides"/>
+                <wp:docPr id="12" name="Поле 12"/>
+                <wp:cNvGraphicFramePr/>
+                <a:graphic xmlns:a="http://schemas.openxmlformats.org/drawingml/2006/main">
+                  <a:graphicData uri="http://schemas.microsoft.com/office/word/2010/wordprocessingShape">
+                    <wps:wsp>
+                      <wps:cNvSpPr txBox="1"/>
+                      <wps:spPr>
+                        <a:xfrm>
+                          <a:off x="0" y="0"/>
+                          <a:ext cx="4173855" cy="344805"/>
+                        </a:xfrm>
+                        <a:prstGeom prst="rect">
+                          <a:avLst/>
+                        </a:prstGeom>
+                        <a:solidFill>
+                          <a:schemeClr val="lt1"/>
+                        </a:solidFill>
+                        <a:ln w="6350">
+                          <a:noFill/>
+                        </a:ln>
+                        <a:effectLst/>
+                      </wps:spPr>
+                      <wps:style>
+                        <a:lnRef idx="0">
+                          <a:schemeClr val="accent1"/>
+                        </a:lnRef>
+                        <a:fillRef idx="0">
+                          <a:schemeClr val="accent1"/>
+                        </a:fillRef>
+                        <a:effectRef idx="0">
+                          <a:schemeClr val="accent1"/>
+                        </a:effectRef>
+                        <a:fontRef idx="minor">
+                          <a:schemeClr val="dk1"/>
+                        </a:fontRef>
+                      </wps:style>
+                      <wps:txbx>
+                        <w:txbxContent>
+                          <w:p>
+                            <w:pPr>
+                              <w:pStyle w:val="Textdebaza"/>
+                              <w:ind w:firstLine="0"/>
+                            </w:pPr>
+                            <w:proofErr w:type="gramStart"/>
+                            <w:r>
+                              <w:rPr>
+                                <w:b/>
+                              </w:rPr>
+                              <w:t>Figura 6.</w:t>
+                            </w:r>
+                            <w:proofErr w:type="gramEnd"/>
+                            <w:r>
+                              <w:t xml:space="preserve"> I</w:t>
+                            </w:r>
+                            <w:r>
+                              <w:t>magine de ansamblu a modelelor de servicii cloud</w:t>
+                            </w:r>
+                          </w:p>
+                        </w:txbxContent>
+                      </wps:txbx>
+                      <wps:bodyPr rot="0" spcFirstLastPara="0" vertOverflow="overflow" horzOverflow="overflow" vert="horz" wrap="square" lIns="91440" tIns="45720" rIns="91440" bIns="45720" numCol="1" spcCol="0" rtlCol="0" fromWordArt="0" anchor="t" anchorCtr="0" forceAA="0" compatLnSpc="1">
+                        <a:prstTxWarp prst="textNoShape">
+                          <a:avLst/>
+                        </a:prstTxWarp>
+                        <a:noAutofit/>
+                      </wps:bodyPr>
+                    </wps:wsp>
+                  </a:graphicData>
+                </a:graphic>
+                <wp14:sizeRelH relativeFrom="margin">
+                  <wp14:pctWidth>0</wp14:pctWidth>
+                </wp14:sizeRelH>
+                <wp14:sizeRelV relativeFrom="margin">
+                  <wp14:pctHeight>0</wp14:pctHeight>
+                </wp14:sizeRelV>
+              </wp:anchor>
+            </w:drawing>
+          </mc:Choice>
+          <mc:Fallback>
+            <w:pict>
+              <v:shape id="Поле 12" o:spid="_x0000_s1028" type="#_x0000_t202" style="position:absolute;left:0;text-align:left;margin-left:143.65pt;margin-top:67.5pt;width:328.65pt;height:27.15pt;z-index:251664384;visibility:visible;mso-wrap-style:square;mso-width-percent:0;mso-height-percent:0;mso-wrap-distance-left:9pt;mso-wrap-distance-top:0;mso-wrap-distance-right:9pt;mso-wrap-distance-bottom:0;mso-position-horizontal:absolute;mso-position-horizontal-relative:text;mso-position-vertical:absolute;mso-position-vertical-relative:text;mso-width-percent:0;mso-height-percent:0;mso-width-relative:margin;mso-height-relative:margin;v-text-anchor:top" o:gfxdata="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" fillcolor="white [3201]" stroked="f" strokeweight=".5pt">
+                <v:textbox>
+                  <w:txbxContent>
+                    <w:p>
+                      <w:pPr>
+                        <w:pStyle w:val="Textdebaza"/>
+                        <w:ind w:firstLine="0"/>
+                      </w:pPr>
+                      <w:proofErr w:type="gramStart"/>
+                      <w:r>
+                        <w:rPr>
+                          <w:b/>
+                        </w:rPr>
+                        <w:t>Figura 6.</w:t>
+                      </w:r>
+                      <w:proofErr w:type="gramEnd"/>
+                      <w:r>
+                        <w:t xml:space="preserve"> I</w:t>
+                      </w:r>
+                      <w:r>
+                        <w:t>magine de ansamblu a modelelor de servicii cloud</w:t>
+                      </w:r>
+                    </w:p>
+                  </w:txbxContent>
+                </v:textbox>
+                <w10:wrap type="square"/>
+              </v:shape>
+            </w:pict>
+          </mc:Fallback>
+        </mc:AlternateContent>
+      </w:r>
+      <w:r>
+        <w:drawing>
+          <wp:anchor distT="0" distB="0" distL="114300" distR="114300" simplePos="0" relativeHeight="251663360" behindDoc="0" locked="0" layoutInCell="1" allowOverlap="1" wp14:anchorId="19311287" wp14:editId="0AA0766D">
+            <wp:simplePos x="0" y="0"/>
+            <wp:positionH relativeFrom="column">
+              <wp:posOffset>1390015</wp:posOffset>
+            </wp:positionH>
+            <wp:positionV relativeFrom="paragraph">
+              <wp:posOffset>1201420</wp:posOffset>
+            </wp:positionV>
+            <wp:extent cx="4741545" cy="3458845"/>
+            <wp:effectExtent l="0" t="0" r="1905" b="8255"/>
+            <wp:wrapSquare wrapText="bothSides"/>
+            <wp:docPr id="9" name="Рисунок 9"/>
+            <wp:cNvGraphicFramePr>
+              <a:graphicFrameLocks xmlns:a="http://schemas.openxmlformats.org/drawingml/2006/main" noChangeAspect="1"/>
+            </wp:cNvGraphicFramePr>
+            <a:graphic xmlns:a="http://schemas.openxmlformats.org/drawingml/2006/main">
+              <a:graphicData uri="http://schemas.openxmlformats.org/drawingml/2006/picture">
+                <pic:pic xmlns:pic="http://schemas.openxmlformats.org/drawingml/2006/picture">
+                  <pic:nvPicPr>
+                    <pic:cNvPr id="0" name=""/>
+                    <pic:cNvPicPr/>
+                  </pic:nvPicPr>
+                  <pic:blipFill>
+                    <a:blip r:embed="rId18">
+                      <a:extLst>
+                        <a:ext uri="{28A0092B-C50C-407E-A947-70E740481C1C}">
+                          <a14:useLocalDpi xmlns:a14="http://schemas.microsoft.com/office/drawing/2010/main" val="0"/>
+                        </a:ext>
+                      </a:extLst>
+                    </a:blip>
+                    <a:stretch>
+                      <a:fillRect/>
+                    </a:stretch>
+                  </pic:blipFill>
+                  <pic:spPr>
+                    <a:xfrm>
+                      <a:off x="0" y="0"/>
+                      <a:ext cx="4741545" cy="3458845"/>
+                    </a:xfrm>
+                    <a:prstGeom prst="rect">
+                      <a:avLst/>
+                    </a:prstGeom>
+                  </pic:spPr>
+                </pic:pic>
+              </a:graphicData>
+            </a:graphic>
+            <wp14:sizeRelH relativeFrom="page">
+              <wp14:pctWidth>0</wp14:pctWidth>
+            </wp14:sizeRelH>
+            <wp14:sizeRelV relativeFrom="page">
+              <wp14:pctHeight>0</wp14:pctHeight>
+            </wp14:sizeRelV>
+          </wp:anchor>
+        </w:drawing>
+      </w:r>
+      <w:r>
         <w:t xml:space="preserve">Modelele de servicii cloud reprezintă </w:t>
       </w:r>
       <w:proofErr w:type="gramStart"/>
@@ -2971,9 +3628,107 @@
       </w:r>
       <w:proofErr w:type="gramStart"/>
       <w:r>
-        <w:t>În continuare vom detalia principalele caracteristici ale fiecărui model de servicii, evidențiind diferențe între ele și beneficiile fiecăruia.</w:t>
+        <w:t>În continuare vom detalia principalele caracteristici ale fiecărui model de servicii, evidențiind diferențe între ele și beneficiile fiecăruia</w:t>
+      </w:r>
+      <w:r>
+        <w:t>.</w:t>
       </w:r>
       <w:proofErr w:type="gramEnd"/>
+    </w:p>
+    <w:p>
+      <w:pPr>
+        <w:pStyle w:val="Capitol"/>
+      </w:pPr>
+      <w:r>
+        <w:br w:type="page"/>
+      </w:r>
+      <w:bookmarkStart w:id="6" w:name="_Toc71744646"/>
+      <w:r>
+        <w:lastRenderedPageBreak/>
+        <w:t>SaaS – Software as a Service (Software ca Serviciu)</w:t>
+      </w:r>
+      <w:bookmarkEnd w:id="6"/>
+      <w:r>
+        <w:t xml:space="preserve"> </w:t>
+      </w:r>
+    </w:p>
+    <w:p>
+      <w:pPr>
+        <w:pStyle w:val="Textdebaza"/>
+      </w:pPr>
+      <w:r>
+        <w:t>S</w:t>
+      </w:r>
+      <w:r>
+        <w:t xml:space="preserve">aaS reprezintă unul din cele mai utilizate modele de servicii în cloud prin faptul că permite unui număr mare de utilizatori </w:t>
+      </w:r>
+      <w:proofErr w:type="gramStart"/>
+      <w:r>
+        <w:t>să</w:t>
+      </w:r>
+      <w:proofErr w:type="gramEnd"/>
+      <w:r>
+        <w:t xml:space="preserve"> beneficieze în mod gratuit sau plătit de un set de aplicații specifice, standardizate și necesare în derularea activităților curente. Accesul la aplicații se realizează prin intermediul browser-elor web sau pentru altele prin intermediul aplicațiilor client dedicate (ex. Outlook, Skype, DropBox, Google Drive etc.). La nivel de companie, SaaS reprezintă o alternativă viabilă pentru serverele de e-mail, serverele web, serverele de comunicare în timp real, serverele de colaborare și stocare de documente, la un cost mai mic, modelul de licențiere fiind acela al plății unui abonament lunar sau anual pentru utilizare, întreținere și suport. </w:t>
+      </w:r>
+    </w:p>
+    <w:p>
+      <w:pPr>
+        <w:pStyle w:val="Textdebaza"/>
+      </w:pPr>
+      <w:r>
+        <w:t xml:space="preserve">Furnizorul de cloud are obligația de a gestiona și întreține aplicațiile, efectuarea actualizărilor și a realizării copiilor de siguranță, un alt avantaj fiind acela al omogenizării serviciilor oferite, prin asigurarea faptului că toți utilizatorii din companie folosesc aceeași versiune a unei aplicații. </w:t>
+      </w:r>
+    </w:p>
+    <w:p>
+      <w:pPr>
+        <w:pStyle w:val="Textdebaza"/>
+      </w:pPr>
+      <w:r>
+        <w:t xml:space="preserve">În același timp, SaaS prin faptul că </w:t>
+      </w:r>
+      <w:proofErr w:type="gramStart"/>
+      <w:r>
+        <w:t>este</w:t>
+      </w:r>
+      <w:proofErr w:type="gramEnd"/>
+      <w:r>
+        <w:t xml:space="preserve"> accesibil din Internet oferă o mobilitate crescută angajaților și implicit posibilități noi de colaborare și teleworking, accesul fiind asigurat în mod direct sau prin aplicații specifice de pe orice terminal: PC, Laptop, Tabletă, SmartPhone care au o conexiune de date la Internet. În anumite cazuri utilizatorii trebuie </w:t>
+      </w:r>
+      <w:proofErr w:type="gramStart"/>
+      <w:r>
+        <w:t>să</w:t>
+      </w:r>
+      <w:proofErr w:type="gramEnd"/>
+      <w:r>
+        <w:t xml:space="preserve"> instaleze plug-in-uri specifice în browser-ele lor pentru a putea avea acces la toate funcționalitățile puse la dispoziție. Alteori, în funcție de furnizor, sunt disponibile doar anumite funcționalități în browser: Office 365 nu </w:t>
+      </w:r>
+      <w:proofErr w:type="gramStart"/>
+      <w:r>
+        <w:t>este</w:t>
+      </w:r>
+      <w:proofErr w:type="gramEnd"/>
+      <w:r>
+        <w:t xml:space="preserve"> suportat complet pe browser-ul Chrome, iar din Google App for Work se pot încărca doar în Chrome anumite aplicații.</w:t>
+      </w:r>
+      <w:r>
+        <w:t xml:space="preserve"> </w:t>
+      </w:r>
+    </w:p>
+    <w:p>
+      <w:pPr>
+        <w:pStyle w:val="Textdebaza"/>
+      </w:pPr>
+      <w:r>
+        <w:t xml:space="preserve">Din punct de vedere al caracteristicilor </w:t>
+      </w:r>
+      <w:proofErr w:type="gramStart"/>
+      <w:r>
+        <w:t>cloud, SaaS are</w:t>
+      </w:r>
+      <w:proofErr w:type="gramEnd"/>
+      <w:r>
+        <w:t xml:space="preserve"> la bază multi-tenanța, o singură versiune a aplicației fiind oferită tuturor clienților prin instanțiere multiplă și balansare automată și transparentă a cererilor de prelucrare între centrele distribuite teritorial (Collier &amp; Shahan, 2015). </w:t>
+      </w:r>
     </w:p>
     <w:p>
       <w:pPr>
@@ -2993,121 +3748,84 @@
       <w:pPr>
         <w:pStyle w:val="Capitol"/>
       </w:pPr>
-      <w:bookmarkStart w:id="5" w:name="_Toc71623991"/>
-      <w:bookmarkStart w:id="6" w:name="_GoBack"/>
+      <w:bookmarkStart w:id="7" w:name="_Toc71744647"/>
       <w:r>
         <w:lastRenderedPageBreak/>
-        <w:t>Principalele beneficii și limitări ale cloud-ului</w:t>
-      </w:r>
-      <w:bookmarkEnd w:id="5"/>
-    </w:p>
-    <w:bookmarkEnd w:id="6"/>
+        <w:t>PaaS – Platform as a Service (Platformă ca Serviciu)</w:t>
+      </w:r>
+      <w:bookmarkEnd w:id="7"/>
+      <w:r>
+        <w:t xml:space="preserve"> </w:t>
+      </w:r>
+    </w:p>
     <w:p>
       <w:pPr>
         <w:pStyle w:val="Textdebaza"/>
       </w:pPr>
       <w:r>
+        <w:t xml:space="preserve">PaaS reprezintă unul din cele mai complexe modele de servicii cloud pentru că </w:t>
+      </w:r>
+      <w:proofErr w:type="gramStart"/>
+      <w:r>
+        <w:t>este</w:t>
+      </w:r>
+      <w:proofErr w:type="gramEnd"/>
+      <w:r>
+        <w:t xml:space="preserve"> o suită de aplicații și servicii destinate construirii altor aplicații și servicii, oferind programatorilor seturi specifice de API-uri. În acest model de servicii dezvoltatorii nu au nevoie </w:t>
+      </w:r>
+      <w:proofErr w:type="gramStart"/>
+      <w:r>
+        <w:t>să</w:t>
+      </w:r>
+      <w:proofErr w:type="gramEnd"/>
+      <w:r>
+        <w:t xml:space="preserve"> își instaleze și configureze propriile servere de prelucrare (middleware), de persistență (baze de date) sau de prezentare (servere web). Acestea sunt puse direct la dispoziție de furnizorul de cloud, dezvoltatorul fiind mult mai focusat pe integrarea și logica de business a componentelor propriilor aplicații. Sigur, apar o serie de schimbări de paradigmă în programare, în sensul îmbunătățirii elementelor de securitate și canalelor de comunicație, dar migrarea de la dezvoltarea ”în local” la cea în PaaS este relativ simplă.</w:t>
+      </w:r>
+      <w:r>
         <w:t xml:space="preserve"> </w:t>
       </w:r>
-      <w:r>
-        <w:t xml:space="preserve">Caracteristicile fundamentale prezentate anterior determină o serie de avantaje de care pot beneficia utilizatorii tehnologiilor cloud, pe care le expunem succint în această secțiune. Abilitatea tehnică a furnizorilor de cloud de exploatare la </w:t>
+    </w:p>
+    <w:p>
+      <w:pPr>
+        <w:pStyle w:val="Textdebaza"/>
+      </w:pPr>
+      <w:r>
+        <w:t xml:space="preserve">Prin intermediul PaaS se pot dezvolta aplicații de sine stătătoare adresate clienților în format SaaS sau pot fi personalizate și dezvoltate module pentru aplicațiile și serviciile deja oferite prin SaaS. Un alt avantaj este legat de faptul că unii furnizori pun la dispoziția programatorilor instrumente de colaborare și monitorizare a proiectelor de dezvoltare precum și instrumente de versionare a codului, controlul surselor, instrumente de testare și altele. </w:t>
       </w:r>
       <w:proofErr w:type="gramStart"/>
       <w:r>
-        <w:t>un</w:t>
+        <w:t>Un</w:t>
       </w:r>
       <w:proofErr w:type="gramEnd"/>
       <w:r>
-        <w:t xml:space="preserve"> nivel ridicat a echipamentelor de calcul, precum și mediul concurențial destul de agresiv, determină un nivel redus al prețurilor pentru care sunt comercializate serviciile cloud. Clienții beneficiază astfel de prețuri mici comparativ cu costul total de apartenenț</w:t>
+        <w:t xml:space="preserve"> dezavantaj al dezvoltării aplicațiilor în PaaS este lipsa portabilității aplicațiilor dezvoltate între furnizorii de cloud public. În momentul în care o aplicație </w:t>
       </w:r>
       <w:proofErr w:type="gramStart"/>
       <w:r>
-        <w:t>ă  al</w:t>
+        <w:t>este</w:t>
       </w:r>
       <w:proofErr w:type="gramEnd"/>
       <w:r>
-        <w:t xml:space="preserve"> puterii de calcul similare pe care ar trebui să o implementeze local (on-premise). Datorită pachetelor predefinite de mașini virtuale și software preinstalat utilizatorii vor beneficia de </w:t>
+        <w:t xml:space="preserve"> dezvoltată pe un anumit API oferit, apar costuri suplimentare legate de adaptarea aplicației și a tuturor nivelurilor acesteia la un alt furnizor. </w:t>
+      </w:r>
+    </w:p>
+    <w:p>
+      <w:pPr>
+        <w:pStyle w:val="Textdebaza"/>
+      </w:pPr>
+      <w:r>
+        <w:t xml:space="preserve">Chiar dacă fiecare PaaS are propriile sale limbaje de programare și instrumente de dezvoltare, sensul corect al acestora </w:t>
       </w:r>
       <w:proofErr w:type="gramStart"/>
       <w:r>
-        <w:t>un</w:t>
+        <w:t>este</w:t>
       </w:r>
       <w:proofErr w:type="gramEnd"/>
       <w:r>
-        <w:t xml:space="preserve"> acces mai ușor la serviciile informaționale de care au nevoie pentru desfășurarea activităților. De exemplu, pentru a instala un server de baze de date on-premise este nevoie de un server dedicat pe care trebuie instalat un sistem de operare, configurate servicii specifice de stocare, instalare de aplicații prerechizite, instalarea aplicațiilor pentru bazele de date și configurarea și securizarea corectă a acestora. Toate aceste operațiuni necesită licențe, timp și 29 oameni specializați. În cloud se poate alege un pachet predefinit de server care să aibă preinstalat sistemul de baze de date dorit. În felul acesta beneficiarul nu </w:t>
-      </w:r>
-      <w:proofErr w:type="gramStart"/>
-      <w:r>
-        <w:t>va</w:t>
-      </w:r>
-      <w:proofErr w:type="gramEnd"/>
-      <w:r>
-        <w:t xml:space="preserve"> plăti licențe sau timpul necesar instalării și configurării ci doar timpul de utilizare a respectivei mașini virtuale fiindu-i în acest fel mult mai ușor să aibă acces la serviciul de baze de date dorit. </w:t>
-      </w:r>
-      <w:proofErr w:type="gramStart"/>
-      <w:r>
-        <w:t>Fiabilitatea și calitatea serviciilor oferite (QoS) sunt alte beneficii ale tehnologiilor cloud.</w:t>
-      </w:r>
-      <w:proofErr w:type="gramEnd"/>
-      <w:r>
-        <w:t xml:space="preserve"> Infrastructurile de rețea și mașinile virtuale pot fi configurate </w:t>
-      </w:r>
-      <w:proofErr w:type="gramStart"/>
-      <w:r>
-        <w:t>să</w:t>
-      </w:r>
-      <w:proofErr w:type="gramEnd"/>
-      <w:r>
-        <w:t xml:space="preserve"> asigure un nivel de balansare (NLB) în deservirea cererilor în mod dinamic, asigurând astfel disponibilitatea ridicată a serviciilor la un cost redus și un nivel tehnic mult mai performant decât instrumentele care ar putea fi configurate on-premise. O reducere considerabilă a costurilor poate fi desprinsă și din externalizarea serviciilor de administrare și întreținere a infrastructurilor hardware și de rețea. Chiar dacă este asemănător cu outsourcing-ul, beneficiarul de cloud nu trebuie să încheie contracte de întreținere și de suport separate cu alți furnizori specializați. Această metodă de administrare simplifică și modul în care se realizează operațiunile de întreținere și update, responsabilitatea pentru acestea revenind exclusiv furnizorului de cloud. Uneori upgrade-ul sistemelor de operare se face la costuri de licențiere ridicate și implică o serie de teste prealabile de funcționalitate viitoare </w:t>
-      </w:r>
-      <w:proofErr w:type="gramStart"/>
-      <w:r>
-        <w:t>a</w:t>
-      </w:r>
-      <w:proofErr w:type="gramEnd"/>
-      <w:r>
-        <w:t xml:space="preserve"> aplicațiilor implementa</w:t>
-      </w:r>
-      <w:r>
-        <w:t>t</w:t>
-      </w:r>
-      <w:r>
-        <w:t>e. În cazuri excepționale operațiunile de întreținere și upgrade din on</w:t>
-      </w:r>
-      <w:r>
-        <w:t xml:space="preserve">premise induc o întrerupere pe o perioadă destul de mare a livrării serviciilor către beneficiarii din business. Standardele americane în domeniul tehnologiilor (NIST) (Badger, Grance, Patt-Corner, &amp; Voas, 2012) adaugă pe lista beneficiilor o serie de promisiuni frecvente pe care le fac furnizorii de cloud și care ar trebui </w:t>
-      </w:r>
-      <w:proofErr w:type="gramStart"/>
-      <w:r>
-        <w:t>să</w:t>
-      </w:r>
-      <w:proofErr w:type="gramEnd"/>
-      <w:r>
-        <w:t xml:space="preserve"> fie incluse în contractele de furnizare a serviciilor. Disponibilitatea pe care o oferă furnizorii de cloud este cuprinsă între 99% și 99,5%, uneori anumite servicii fiind comercializate cu până 100% disponibilitate, ceea ce doar teoretic este posibil. Aceste </w:t>
-      </w:r>
-      <w:r>
-        <w:lastRenderedPageBreak/>
-        <w:t xml:space="preserve">cifre par a fi foarte </w:t>
-      </w:r>
-      <w:proofErr w:type="gramStart"/>
-      <w:r>
-        <w:t>mari</w:t>
-      </w:r>
-      <w:proofErr w:type="gramEnd"/>
-      <w:r>
-        <w:t>, dar clienții trebuie să fie atenți la modul în care se calculează aceste procente de disponibilitate. De exemplu unele metode de calcul adresează o anumită perioadă de facturare de la 1 la 3 luni sau pot adresa o perioadă mai lungă de timp de până la un an.</w:t>
-      </w:r>
-    </w:p>
-    <w:p>
-      <w:pPr>
-        <w:pStyle w:val="Textdebaza"/>
-      </w:pPr>
-      <w:r>
-        <w:br w:type="page"/>
-      </w:r>
-      <w:r>
-        <w:lastRenderedPageBreak/>
-        <w:br w:type="page"/>
+        <w:t xml:space="preserve"> de a oferi posibilitatea dezvoltării interfețelor utilizator pentru standarde deschise, cum ar fi: HTML, JavaScript, CSS și altele (Sosinsky, 2011).</w:t>
+      </w:r>
+      <w:r>
+        <w:t xml:space="preserve"> </w:t>
       </w:r>
     </w:p>
     <w:p>
@@ -3120,6 +3838,175 @@
           <w:lang w:val="en-US" w:eastAsia="ru-RU"/>
         </w:rPr>
       </w:pPr>
+      <w:r>
+        <w:br w:type="page"/>
+      </w:r>
+    </w:p>
+    <w:p>
+      <w:pPr>
+        <w:pStyle w:val="Capitol"/>
+      </w:pPr>
+      <w:bookmarkStart w:id="8" w:name="_Toc71744648"/>
+      <w:r>
+        <w:lastRenderedPageBreak/>
+        <w:t>IaaS – Infrastructure as a Service (Infrastructură ca Serviciu)</w:t>
+      </w:r>
+      <w:bookmarkEnd w:id="8"/>
+      <w:r>
+        <w:t xml:space="preserve"> </w:t>
+      </w:r>
+    </w:p>
+    <w:p>
+      <w:pPr>
+        <w:pStyle w:val="Textdebaza"/>
+      </w:pPr>
+      <w:proofErr w:type="gramStart"/>
+      <w:r>
+        <w:t>IaaS reprezintă unul din cele mai noi modele de servicii în cloud și permite clienților crearea propriilor infrastructuri de calculatoare, echipamente de rețea și de stocare.</w:t>
+      </w:r>
+      <w:proofErr w:type="gramEnd"/>
+      <w:r>
+        <w:t xml:space="preserve"> Este cunoscut și sub denumirea de HaaS (Hardware as a Service) pentru că pune la dispoziție posibilitatea de configurare a echipamentelor prin specificarea numărului de procesoare și tipul lor, cantitatea de memorie RAM alocată, dimensiunea spațiului de stocare și modul de conectare în rețea. Elementul cheie în facilitarea serviciilor de tip IaaS este virtualizarea și echipamentele cu suport pentru hypervisor. </w:t>
+      </w:r>
+    </w:p>
+    <w:p>
+      <w:pPr>
+        <w:pStyle w:val="Textdebaza"/>
+      </w:pPr>
+      <w:proofErr w:type="gramStart"/>
+      <w:r>
+        <w:t>Chiar dacă termenul de virtualizare apare la începutul anilor 1970, marile companii de echipamente fizice au implementat primele tehnologii hypervisor la începutul anilor 2000.</w:t>
+      </w:r>
+      <w:proofErr w:type="gramEnd"/>
+      <w:r>
+        <w:t xml:space="preserve"> Mai </w:t>
+      </w:r>
+      <w:proofErr w:type="gramStart"/>
+      <w:r>
+        <w:t>este</w:t>
+      </w:r>
+      <w:proofErr w:type="gramEnd"/>
+      <w:r>
+        <w:t xml:space="preserve"> cunoscut și sub denumirea de VMM27 și poate fi de tip hypervisor nativ/fizic (type-1) implementat ca funcție a echipamentelor de calcul sau logic (type-2) ca funcție a anumitor sisteme de operare.</w:t>
+      </w:r>
+      <w:r>
+        <w:t xml:space="preserve"> </w:t>
+      </w:r>
+    </w:p>
+    <w:p>
+      <w:pPr>
+        <w:pStyle w:val="Textdebaza"/>
+      </w:pPr>
+      <w:r>
+        <w:t xml:space="preserve">În cloud, modelul de servicii IaaS beneficiază la nivel fizic de hypervisor type-1, care este transparent față de utilizatorii serviciului și de un hypervisor logic pus la dispoziția utilizatorilor pentru crearea propriilor infrastructuri de rețea. În mod specific furnizorii livrează clienților un număr limitat de opțiuni de instalare a sistemelor de operare și a aplicațiilor preinstalate pe mașinile virtuale. </w:t>
+      </w:r>
+      <w:proofErr w:type="gramStart"/>
+      <w:r>
+        <w:t>Ulterior, clienții pot opta pentru configurarea mașinilor virtuale în deservirea propriilor activități și procese, având posibilitatea de transfer și instalare a propriilor aplicații și oferirea accesului către clienți sau proprii utilizatori prin intermediul tehnologiilor Internet.</w:t>
+      </w:r>
+      <w:proofErr w:type="gramEnd"/>
+      <w:r>
+        <w:t xml:space="preserve"> Furnizorii dețin dreptul de proprietate asupra echipamentelor fizice și a licențelor sistemelor de operare și aplicațiilor instalate, iar clienții dețin dreptul de proprietate intelectuală pe aplicațiile pe care le construiesc în cloud a datelor stocate. </w:t>
+      </w:r>
+    </w:p>
+    <w:p>
+      <w:pPr>
+        <w:pStyle w:val="Textdebaza"/>
+        <w:jc w:val="center"/>
+      </w:pPr>
+      <w:proofErr w:type="gramStart"/>
+      <w:r>
+        <w:rPr>
+          <w:b/>
+        </w:rPr>
+        <w:t xml:space="preserve">Figura </w:t>
+      </w:r>
+      <w:r>
+        <w:rPr>
+          <w:b/>
+        </w:rPr>
+        <w:t>7</w:t>
+      </w:r>
+      <w:r>
+        <w:t>.</w:t>
+      </w:r>
+      <w:proofErr w:type="gramEnd"/>
+      <w:r>
+        <w:t xml:space="preserve"> Modelele Cloud</w:t>
+      </w:r>
+    </w:p>
+    <w:p>
+      <w:pPr>
+        <w:pStyle w:val="Textdebaza"/>
+        <w:jc w:val="center"/>
+      </w:pPr>
+      <w:r>
+        <w:rPr>
+          <w:noProof/>
+          <w:lang w:val="ru-RU"/>
+        </w:rPr>
+        <w:drawing>
+          <wp:inline distT="0" distB="0" distL="0" distR="0">
+            <wp:extent cx="4320859" cy="2929593"/>
+            <wp:effectExtent l="0" t="0" r="3810" b="4445"/>
+            <wp:docPr id="10" name="Рисунок 10"/>
+            <wp:cNvGraphicFramePr>
+              <a:graphicFrameLocks xmlns:a="http://schemas.openxmlformats.org/drawingml/2006/main" noChangeAspect="1"/>
+            </wp:cNvGraphicFramePr>
+            <a:graphic xmlns:a="http://schemas.openxmlformats.org/drawingml/2006/main">
+              <a:graphicData uri="http://schemas.openxmlformats.org/drawingml/2006/picture">
+                <pic:pic xmlns:pic="http://schemas.openxmlformats.org/drawingml/2006/picture">
+                  <pic:nvPicPr>
+                    <pic:cNvPr id="0" name="Forms-of-Cloud-computing-SaaS-Software-as-a-Service-PaaS-Platform-as-a-service-IaaS.png"/>
+                    <pic:cNvPicPr/>
+                  </pic:nvPicPr>
+                  <pic:blipFill>
+                    <a:blip r:embed="rId19">
+                      <a:extLst>
+                        <a:ext uri="{28A0092B-C50C-407E-A947-70E740481C1C}">
+                          <a14:useLocalDpi xmlns:a14="http://schemas.microsoft.com/office/drawing/2010/main" val="0"/>
+                        </a:ext>
+                      </a:extLst>
+                    </a:blip>
+                    <a:stretch>
+                      <a:fillRect/>
+                    </a:stretch>
+                  </pic:blipFill>
+                  <pic:spPr>
+                    <a:xfrm>
+                      <a:off x="0" y="0"/>
+                      <a:ext cx="4331255" cy="2936641"/>
+                    </a:xfrm>
+                    <a:prstGeom prst="rect">
+                      <a:avLst/>
+                    </a:prstGeom>
+                  </pic:spPr>
+                </pic:pic>
+              </a:graphicData>
+            </a:graphic>
+          </wp:inline>
+        </w:drawing>
+      </w:r>
+      <w:r>
+        <w:br w:type="page"/>
+      </w:r>
+    </w:p>
+    <w:p>
+      <w:pPr>
+        <w:pStyle w:val="Textdebaza"/>
+        <w:ind w:firstLine="0"/>
+      </w:pPr>
+    </w:p>
+    <w:p>
+      <w:pPr>
+        <w:rPr>
+          <w:rFonts w:ascii="Times New Roman" w:eastAsia="Times New Roman" w:hAnsi="Times New Roman" w:cs="Times New Roman"/>
+          <w:color w:val="202122"/>
+          <w:sz w:val="24"/>
+          <w:szCs w:val="24"/>
+          <w:lang w:val="en-US" w:eastAsia="ru-RU"/>
+        </w:rPr>
+      </w:pPr>
     </w:p>
     <w:p>
       <w:pPr>
@@ -3134,11 +4021,11 @@
       <w:pPr>
         <w:pStyle w:val="Capitol"/>
       </w:pPr>
-      <w:bookmarkStart w:id="7" w:name="_Toc71623992"/>
+      <w:bookmarkStart w:id="9" w:name="_Toc71744649"/>
       <w:r>
         <w:t>Bibliografie</w:t>
       </w:r>
-      <w:bookmarkEnd w:id="7"/>
+      <w:bookmarkEnd w:id="9"/>
     </w:p>
     <w:p>
       <w:pPr>
@@ -3178,7 +4065,13 @@
         </w:rPr>
         <w:t xml:space="preserve"> </w:t>
       </w:r>
-      <w:hyperlink r:id="rId16" w:history="1">
+      <w:r>
+        <w:rPr>
+          <w:lang w:val="ro-MO"/>
+        </w:rPr>
+        <w:tab/>
+      </w:r>
+      <w:hyperlink r:id="rId20" w:history="1">
         <w:r>
           <w:rPr>
             <w:rStyle w:val="ad"/>
@@ -3247,12 +4140,12 @@
     <w:p>
       <w:pPr>
         <w:pStyle w:val="Textdebaza"/>
-        <w:ind w:firstLine="708"/>
+        <w:ind w:left="708" w:firstLine="708"/>
         <w:rPr>
           <w:lang w:val="ro-MO"/>
         </w:rPr>
       </w:pPr>
-      <w:hyperlink r:id="rId17" w:anchor="pf2e" w:history="1">
+      <w:hyperlink r:id="rId21" w:anchor="pf2e" w:history="1">
         <w:r>
           <w:rPr>
             <w:rStyle w:val="ad"/>
@@ -3310,9 +4203,12 @@
     <w:p>
       <w:pPr>
         <w:pStyle w:val="Textdebaza"/>
-        <w:ind w:left="709" w:firstLine="0"/>
-      </w:pPr>
-      <w:hyperlink r:id="rId18" w:history="1">
+        <w:ind w:left="709" w:firstLine="707"/>
+        <w:rPr>
+          <w:lang w:val="ro-MO"/>
+        </w:rPr>
+      </w:pPr>
+      <w:hyperlink r:id="rId22" w:history="1">
         <w:r>
           <w:rPr>
             <w:rStyle w:val="ad"/>
@@ -3329,6 +4225,72 @@
         </w:rPr>
         <w:t>(accesat 17.04.2021)</w:t>
       </w:r>
+    </w:p>
+    <w:p>
+      <w:pPr>
+        <w:pStyle w:val="Textdebaza"/>
+        <w:numPr>
+          <w:ilvl w:val="0"/>
+          <w:numId w:val="6"/>
+        </w:numPr>
+      </w:pPr>
+      <w:r>
+        <w:rPr>
+          <w:lang w:val="ro-MO"/>
+        </w:rPr>
+        <w:t>Imagini la tema cloud computing:</w:t>
+      </w:r>
+    </w:p>
+    <w:p>
+      <w:pPr>
+        <w:pStyle w:val="Textdebaza"/>
+        <w:ind w:left="1429" w:firstLine="0"/>
+      </w:pPr>
+      <w:hyperlink r:id="rId23" w:history="1">
+        <w:r>
+          <w:rPr>
+            <w:rStyle w:val="ad"/>
+          </w:rPr>
+          <w:t>https://medium.com/devopsturkiye/core-infrastructure-with-cloud-computing-de494f4b9852</w:t>
+        </w:r>
+      </w:hyperlink>
+      <w:r>
+        <w:t xml:space="preserve"> (accesat 21.04.2021)</w:t>
+      </w:r>
+    </w:p>
+    <w:p>
+      <w:pPr>
+        <w:pStyle w:val="Textdebaza"/>
+        <w:numPr>
+          <w:ilvl w:val="0"/>
+          <w:numId w:val="6"/>
+        </w:numPr>
+      </w:pPr>
+      <w:r>
+        <w:t xml:space="preserve">Modele de servicii in cloud </w:t>
+      </w:r>
+    </w:p>
+    <w:p>
+      <w:pPr>
+        <w:pStyle w:val="Textdebaza"/>
+        <w:ind w:left="1429" w:firstLine="0"/>
+      </w:pPr>
+      <w:hyperlink r:id="rId24" w:history="1">
+        <w:r>
+          <w:rPr>
+            <w:rStyle w:val="ad"/>
+          </w:rPr>
+          <w:t>https://www.researchgate.net/figure/Forms-of-Cloud-computing-SaaS-Software-as-a-Service-PaaS-Platform-as-a-service-IaaS_fig2_48333206</w:t>
+        </w:r>
+      </w:hyperlink>
+      <w:r>
+        <w:t xml:space="preserve"> (accesat 07.05.2021)</w:t>
+      </w:r>
+    </w:p>
+    <w:p>
+      <w:pPr>
+        <w:pStyle w:val="Textdebaza"/>
+      </w:pPr>
     </w:p>
     <w:p>
       <w:pPr>
@@ -3406,7 +4368,7 @@
           <w:rPr>
             <w:noProof/>
           </w:rPr>
-          <w:t>10</w:t>
+          <w:t>2</w:t>
         </w:r>
         <w:r>
           <w:fldChar w:fldCharType="end"/>
@@ -4144,7 +5106,6 @@
   <w:style w:type="character" w:default="1" w:styleId="a0">
     <w:name w:val="Default Paragraph Font"/>
     <w:uiPriority w:val="1"/>
-    <w:semiHidden/>
     <w:unhideWhenUsed/>
   </w:style>
   <w:style w:type="table" w:default="1" w:styleId="a1">
@@ -4655,7 +5616,6 @@
   <w:style w:type="character" w:default="1" w:styleId="a0">
     <w:name w:val="Default Paragraph Font"/>
     <w:uiPriority w:val="1"/>
-    <w:semiHidden/>
     <w:unhideWhenUsed/>
   </w:style>
   <w:style w:type="table" w:default="1" w:styleId="a1">
@@ -5088,11 +6048,11 @@
         </c:dLbls>
         <c:gapWidth val="75"/>
         <c:overlap val="40"/>
-        <c:axId val="258307584"/>
-        <c:axId val="258309504"/>
+        <c:axId val="224012160"/>
+        <c:axId val="224027008"/>
       </c:barChart>
       <c:catAx>
-        <c:axId val="258307584"/>
+        <c:axId val="224012160"/>
         <c:scaling>
           <c:orientation val="minMax"/>
         </c:scaling>
@@ -5121,7 +6081,7 @@
         <c:majorTickMark val="out"/>
         <c:minorTickMark val="none"/>
         <c:tickLblPos val="nextTo"/>
-        <c:crossAx val="258309504"/>
+        <c:crossAx val="224027008"/>
         <c:crosses val="autoZero"/>
         <c:auto val="1"/>
         <c:lblAlgn val="ctr"/>
@@ -5129,7 +6089,7 @@
         <c:noMultiLvlLbl val="0"/>
       </c:catAx>
       <c:valAx>
-        <c:axId val="258309504"/>
+        <c:axId val="224027008"/>
         <c:scaling>
           <c:orientation val="minMax"/>
         </c:scaling>
@@ -5140,7 +6100,7 @@
         <c:majorTickMark val="none"/>
         <c:minorTickMark val="none"/>
         <c:tickLblPos val="nextTo"/>
-        <c:crossAx val="258307584"/>
+        <c:crossAx val="224012160"/>
         <c:crosses val="autoZero"/>
         <c:crossBetween val="between"/>
       </c:valAx>
@@ -5728,7 +6688,7 @@
 </file>
 
 <file path=customXml/itemProps1.xml><?xml version="1.0" encoding="utf-8"?>
-<ds:datastoreItem xmlns:ds="http://schemas.openxmlformats.org/officeDocument/2006/customXml" ds:itemID="{C1D7B4ED-47DF-4AB2-A57B-AA714E4602D4}">
+<ds:datastoreItem xmlns:ds="http://schemas.openxmlformats.org/officeDocument/2006/customXml" ds:itemID="{C0FAD099-ABCF-4D0A-9AE8-124CF624CB71}">
   <ds:schemaRefs>
     <ds:schemaRef ds:uri="http://schemas.openxmlformats.org/officeDocument/2006/bibliography"/>
   </ds:schemaRefs>

</xml_diff>